<commit_message>
Update links in FIPS 201 docs
</commit_message>
<xml_diff>
--- a/docs/fips201ep-application-form.docx
+++ b/docs/fips201ep-application-form.docx
@@ -1,6 +1,6 @@
 
 <file path=word/document.xml><?xml version="1.0" encoding="utf-8"?>
-<w:document xmlns:wpc="http://schemas.microsoft.com/office/word/2010/wordprocessingCanvas" xmlns:cx="http://schemas.microsoft.com/office/drawing/2014/chartex" xmlns:cx1="http://schemas.microsoft.com/office/drawing/2015/9/8/chartex" xmlns:cx2="http://schemas.microsoft.com/office/drawing/2015/10/21/chartex" xmlns:cx3="http://schemas.microsoft.com/office/drawing/2016/5/9/chartex" xmlns:cx4="http://schemas.microsoft.com/office/drawing/2016/5/10/chartex" xmlns:cx5="http://schemas.microsoft.com/office/drawing/2016/5/11/chartex" xmlns:cx6="http://schemas.microsoft.com/office/drawing/2016/5/12/chartex" xmlns:cx7="http://schemas.microsoft.com/office/drawing/2016/5/13/chartex" xmlns:cx8="http://schemas.microsoft.com/office/drawing/2016/5/14/chartex" xmlns:mc="http://schemas.openxmlformats.org/markup-compatibility/2006" xmlns:aink="http://schemas.microsoft.com/office/drawing/2016/ink" xmlns:am3d="http://schemas.microsoft.com/office/drawing/2017/model3d" xmlns:o="urn:schemas-microsoft-com:office:office" xmlns:oel="http://schemas.microsoft.com/office/2019/extlst" xmlns:r="http://schemas.openxmlformats.org/officeDocument/2006/relationships" xmlns:m="http://schemas.openxmlformats.org/officeDocument/2006/math" xmlns:v="urn:schemas-microsoft-com:vml" xmlns:wp14="http://schemas.microsoft.com/office/word/2010/wordprocessingDrawing" xmlns:wp="http://schemas.openxmlformats.org/drawingml/2006/wordprocessingDrawing" xmlns:w10="urn:schemas-microsoft-com:office:word" xmlns:w="http://schemas.openxmlformats.org/wordprocessingml/2006/main" xmlns:w14="http://schemas.microsoft.com/office/word/2010/wordml" xmlns:w15="http://schemas.microsoft.com/office/word/2012/wordml" xmlns:w16cex="http://schemas.microsoft.com/office/word/2018/wordml/cex" xmlns:w16cid="http://schemas.microsoft.com/office/word/2016/wordml/cid" xmlns:w16="http://schemas.microsoft.com/office/word/2018/wordml" xmlns:w16sdtdh="http://schemas.microsoft.com/office/word/2020/wordml/sdtdatahash" xmlns:w16se="http://schemas.microsoft.com/office/word/2015/wordml/symex" xmlns:wpg="http://schemas.microsoft.com/office/word/2010/wordprocessingGroup" xmlns:wpi="http://schemas.microsoft.com/office/word/2010/wordprocessingInk" xmlns:wne="http://schemas.microsoft.com/office/word/2006/wordml" xmlns:wps="http://schemas.microsoft.com/office/word/2010/wordprocessingShape" mc:Ignorable="w14 w15 w16se w16cid w16 w16cex w16sdtdh wp14">
+<w:document xmlns:wpc="http://schemas.microsoft.com/office/word/2010/wordprocessingCanvas" xmlns:cx="http://schemas.microsoft.com/office/drawing/2014/chartex" xmlns:cx1="http://schemas.microsoft.com/office/drawing/2015/9/8/chartex" xmlns:cx2="http://schemas.microsoft.com/office/drawing/2015/10/21/chartex" xmlns:cx3="http://schemas.microsoft.com/office/drawing/2016/5/9/chartex" xmlns:cx4="http://schemas.microsoft.com/office/drawing/2016/5/10/chartex" xmlns:cx5="http://schemas.microsoft.com/office/drawing/2016/5/11/chartex" xmlns:cx6="http://schemas.microsoft.com/office/drawing/2016/5/12/chartex" xmlns:cx7="http://schemas.microsoft.com/office/drawing/2016/5/13/chartex" xmlns:cx8="http://schemas.microsoft.com/office/drawing/2016/5/14/chartex" xmlns:mc="http://schemas.openxmlformats.org/markup-compatibility/2006" xmlns:aink="http://schemas.microsoft.com/office/drawing/2016/ink" xmlns:am3d="http://schemas.microsoft.com/office/drawing/2017/model3d" xmlns:o="urn:schemas-microsoft-com:office:office" xmlns:oel="http://schemas.microsoft.com/office/2019/extlst" xmlns:r="http://schemas.openxmlformats.org/officeDocument/2006/relationships" xmlns:m="http://schemas.openxmlformats.org/officeDocument/2006/math" xmlns:v="urn:schemas-microsoft-com:vml" xmlns:wp14="http://schemas.microsoft.com/office/word/2010/wordprocessingDrawing" xmlns:wp="http://schemas.openxmlformats.org/drawingml/2006/wordprocessingDrawing" xmlns:w10="urn:schemas-microsoft-com:office:word" xmlns:w="http://schemas.openxmlformats.org/wordprocessingml/2006/main" xmlns:w14="http://schemas.microsoft.com/office/word/2010/wordml" xmlns:w15="http://schemas.microsoft.com/office/word/2012/wordml" xmlns:w16cex="http://schemas.microsoft.com/office/word/2018/wordml/cex" xmlns:w16cid="http://schemas.microsoft.com/office/word/2016/wordml/cid" xmlns:w16="http://schemas.microsoft.com/office/word/2018/wordml" xmlns:w16sdtdh="http://schemas.microsoft.com/office/word/2020/wordml/sdtdatahash" xmlns:w16se="http://schemas.microsoft.com/office/word/2015/wordml/symex" xmlns:wpg="http://schemas.microsoft.com/office/word/2010/wordprocessingGroup" xmlns:wpi="http://schemas.microsoft.com/office/word/2010/wordprocessingInk" xmlns:wne="http://schemas.microsoft.com/office/word/2006/wordml" xmlns:wps="http://schemas.microsoft.com/office/word/2010/wordprocessingShape" xmlns:a="http://schemas.openxmlformats.org/drawingml/2006/main" xmlns:pic="http://schemas.openxmlformats.org/drawingml/2006/picture" xmlns:a14="http://schemas.microsoft.com/office/drawing/2010/main" mc:Ignorable="w14 w15 w16se w16cid w16 w16cex w16sdtdh wp14">
   <w:body>
     <w:p>
       <w:pPr>
@@ -8,7 +8,7 @@
           <w:rFonts w:ascii="Times New Roman" w:hAnsi="Times New Roman" w:cs="Times New Roman"/>
         </w:rPr>
       </w:pPr>
-      <w:bookmarkStart w:id="0" w:name="_l4859jepqj7f" w:colFirst="0" w:colLast="0"/>
+      <w:bookmarkStart w:name="_l4859jepqj7f" w:colFirst="0" w:colLast="0" w:id="0"/>
       <w:bookmarkEnd w:id="0"/>
     </w:p>
     <w:p>
@@ -315,8 +315,8 @@
           <w:tcPr>
             <w:tcW w:w="9131" w:type="dxa"/>
             <w:tcBorders>
-              <w:top w:val="single" w:sz="24" w:space="0" w:color="auto"/>
-              <w:bottom w:val="single" w:sz="24" w:space="0" w:color="auto"/>
+              <w:top w:val="single" w:color="auto" w:sz="24" w:space="0"/>
+              <w:bottom w:val="single" w:color="auto" w:sz="24" w:space="0"/>
             </w:tcBorders>
             <w:vAlign w:val="center"/>
           </w:tcPr>
@@ -707,7 +707,7 @@
         </w:rPr>
         <w:t xml:space="preserve"> and review the </w:t>
       </w:r>
-      <w:hyperlink r:id="rId8" w:history="1">
+      <w:hyperlink r:id="R1def839c13854859">
         <w:r>
           <w:rPr>
             <w:rStyle w:val="Hyperlink"/>
@@ -742,7 +742,7 @@
         </w:rPr>
         <w:t xml:space="preserve"> or email </w:t>
       </w:r>
-      <w:hyperlink r:id="rId9" w:history="1">
+      <w:hyperlink r:id="Rbe1d7f862734450a">
         <w:r>
           <w:rPr>
             <w:rStyle w:val="Hyperlink"/>
@@ -1120,7 +1120,7 @@
         </w:rPr>
         <w:t xml:space="preserve"> application document to </w:t>
       </w:r>
-      <w:hyperlink r:id="rId10" w:history="1">
+      <w:hyperlink w:history="1" r:id="rId10">
         <w:r>
           <w:rPr>
             <w:rStyle w:val="Hyperlink"/>
@@ -1166,7 +1166,7 @@
           <w:rFonts w:ascii="Times New Roman" w:hAnsi="Times New Roman" w:cs="Times New Roman"/>
         </w:rPr>
       </w:pPr>
-      <w:bookmarkStart w:id="1" w:name="_f5p9mkudza0" w:colFirst="0" w:colLast="0"/>
+      <w:bookmarkStart w:name="_f5p9mkudza0" w:colFirst="0" w:colLast="0" w:id="1"/>
       <w:bookmarkEnd w:id="1"/>
       <w:r>
         <w:rPr>
@@ -1235,7 +1235,7 @@
         </w:rPr>
         <w:t xml:space="preserve">Before applying, visit the FIPS 201 Evaluation Program’s </w:t>
       </w:r>
-      <w:hyperlink r:id="rId11" w:anchor="physical-access-control-system" w:history="1">
+      <w:hyperlink w:history="1" w:anchor="physical-access-control-system" r:id="rId11">
         <w:r>
           <w:rPr>
             <w:rStyle w:val="Hyperlink"/>
@@ -1315,14 +1315,13 @@
         <w:autoSpaceDE w:val="0"/>
         <w:autoSpaceDN w:val="0"/>
         <w:spacing w:line="240" w:lineRule="auto"/>
-        <w:contextualSpacing w:val="0"/>
-        <w:rPr>
-          <w:rFonts w:ascii="Times New Roman" w:hAnsi="Times New Roman" w:cs="Times New Roman"/>
-          <w:sz w:val="24"/>
-          <w:szCs w:val="24"/>
-        </w:rPr>
-      </w:pPr>
-      <w:hyperlink r:id="rId12" w:history="1">
+        <w:rPr>
+          <w:rFonts w:ascii="Times New Roman" w:hAnsi="Times New Roman" w:cs="Times New Roman"/>
+          <w:sz w:val="24"/>
+          <w:szCs w:val="24"/>
+        </w:rPr>
+      </w:pPr>
+      <w:hyperlink r:id="Rfc451ea6f5884524">
         <w:r>
           <w:rPr>
             <w:rStyle w:val="Hyperlink"/>
@@ -1330,26 +1329,265 @@
             <w:sz w:val="24"/>
             <w:szCs w:val="24"/>
           </w:rPr>
-          <w:t xml:space="preserve">FIPS 201 Evaluation Program PACS Application Package Checklist, v1.0.0 </w:t>
+          <w:t>FIPS 201 Evaluation Program PACS Application Package Checklist, v1.0.0</w:t>
         </w:r>
+      </w:hyperlink>
+      <w:r>
+        <w:rPr>
+          <w:rFonts w:ascii="Times New Roman" w:hAnsi="Times New Roman" w:cs="Times New Roman"/>
+          <w:sz w:val="24"/>
+          <w:szCs w:val="24"/>
+        </w:rPr>
+        <w:t xml:space="preserve"> </w:t>
+      </w:r>
+      <w:r>
+        <w:rPr>
+          <w:rFonts w:ascii="Times New Roman" w:hAnsi="Times New Roman" w:cs="Times New Roman"/>
+          <w:sz w:val="24"/>
+          <w:szCs w:val="24"/>
+        </w:rPr>
+        <w:t>(Mandatory)</w:t>
+      </w:r>
+      <w:r>
+        <w:rPr>
+          <w:rFonts w:ascii="Times New Roman" w:hAnsi="Times New Roman" w:cs="Times New Roman"/>
+          <w:sz w:val="24"/>
+          <w:szCs w:val="24"/>
+        </w:rPr>
+        <w:t>.</w:t>
+      </w:r>
+    </w:p>
+    <w:p>
+      <w:pPr>
+        <w:pStyle w:val="ListParagraph"/>
+        <w:widowControl w:val="0"/>
+        <w:numPr>
+          <w:ilvl w:val="0"/>
+          <w:numId w:val="11"/>
+        </w:numPr>
+        <w:autoSpaceDE w:val="0"/>
+        <w:autoSpaceDN w:val="0"/>
+        <w:spacing w:line="240" w:lineRule="auto"/>
+        <w:rPr>
+          <w:rStyle w:val="Hyperlink"/>
+          <w:rFonts w:ascii="Times New Roman" w:hAnsi="Times New Roman" w:cs="Times New Roman"/>
+          <w:color w:val="auto"/>
+          <w:sz w:val="24"/>
+          <w:szCs w:val="24"/>
+        </w:rPr>
+      </w:pPr>
+      <w:hyperlink r:id="Rb92c22d3a93e4253">
         <w:r>
           <w:rPr>
             <w:rStyle w:val="Hyperlink"/>
             <w:rFonts w:ascii="Times New Roman" w:hAnsi="Times New Roman" w:cs="Times New Roman"/>
-            <w:color w:val="auto"/>
             <w:sz w:val="24"/>
             <w:szCs w:val="24"/>
           </w:rPr>
-          <w:t>(Mandatory)</w:t>
+          <w:t>Approved Products List Application Form, v1.1.0 (MS Word, November 30, 2023)</w:t>
         </w:r>
       </w:hyperlink>
       <w:r>
         <w:rPr>
-          <w:rFonts w:ascii="Times New Roman" w:hAnsi="Times New Roman" w:cs="Times New Roman"/>
-          <w:sz w:val="24"/>
-          <w:szCs w:val="24"/>
+          <w:rStyle w:val="Hyperlink"/>
+          <w:rFonts w:ascii="Times New Roman" w:hAnsi="Times New Roman" w:cs="Times New Roman"/>
+          <w:color w:val="auto"/>
+          <w:sz w:val="24"/>
+          <w:szCs w:val="24"/>
+          <w:u w:val="none"/>
+        </w:rPr>
+        <w:t>(Mandatory)</w:t>
+      </w:r>
+      <w:r>
+        <w:rPr>
+          <w:rStyle w:val="Hyperlink"/>
+          <w:rFonts w:ascii="Times New Roman" w:hAnsi="Times New Roman" w:cs="Times New Roman"/>
+          <w:color w:val="auto"/>
+          <w:sz w:val="24"/>
+          <w:szCs w:val="24"/>
+          <w:u w:val="none"/>
         </w:rPr>
         <w:t>.</w:t>
+      </w:r>
+    </w:p>
+    <w:p>
+      <w:pPr>
+        <w:pStyle w:val="ListParagraph"/>
+        <w:widowControl w:val="0"/>
+        <w:numPr>
+          <w:ilvl w:val="0"/>
+          <w:numId w:val="11"/>
+        </w:numPr>
+        <w:autoSpaceDE w:val="0"/>
+        <w:autoSpaceDN w:val="0"/>
+        <w:spacing w:line="240" w:lineRule="auto"/>
+        <w:rPr>
+          <w:rStyle w:val="Hyperlink"/>
+          <w:rFonts w:ascii="Times New Roman" w:hAnsi="Times New Roman" w:cs="Times New Roman"/>
+          <w:sz w:val="24"/>
+          <w:szCs w:val="24"/>
+        </w:rPr>
+      </w:pPr>
+      <w:hyperlink r:id="Rbc8ae0870c184248">
+        <w:r>
+          <w:rPr>
+            <w:rStyle w:val="Hyperlink"/>
+            <w:rFonts w:ascii="Times New Roman" w:hAnsi="Times New Roman" w:cs="Times New Roman"/>
+            <w:sz w:val="24"/>
+            <w:szCs w:val="24"/>
+          </w:rPr>
+          <w:t>FIPS 201 Evaluation Program – Evaluation Agreement, version 2.1.0 (MS Word, November 30, 2023)</w:t>
+        </w:r>
+      </w:hyperlink>
+      <w:r>
+        <w:rPr>
+          <w:rStyle w:val="Hyperlink"/>
+          <w:rFonts w:ascii="Times New Roman" w:hAnsi="Times New Roman" w:cs="Times New Roman"/>
+          <w:color w:val="auto"/>
+          <w:sz w:val="24"/>
+          <w:szCs w:val="24"/>
+          <w:u w:val="none"/>
+        </w:rPr>
+        <w:t xml:space="preserve"> </w:t>
+      </w:r>
+      <w:r>
+        <w:rPr>
+          <w:rStyle w:val="Hyperlink"/>
+          <w:rFonts w:ascii="Times New Roman" w:hAnsi="Times New Roman" w:cs="Times New Roman"/>
+          <w:color w:val="auto"/>
+          <w:sz w:val="24"/>
+          <w:szCs w:val="24"/>
+          <w:u w:val="none"/>
+        </w:rPr>
+        <w:t>(Mandatory).</w:t>
+      </w:r>
+    </w:p>
+    <w:p>
+      <w:pPr>
+        <w:pStyle w:val="ListParagraph"/>
+        <w:widowControl w:val="0"/>
+        <w:numPr>
+          <w:ilvl w:val="0"/>
+          <w:numId w:val="11"/>
+        </w:numPr>
+        <w:autoSpaceDE w:val="0"/>
+        <w:autoSpaceDN w:val="0"/>
+        <w:spacing w:line="240" w:lineRule="auto"/>
+        <w:rPr>
+          <w:rStyle w:val="Hyperlink"/>
+          <w:rFonts w:ascii="Times New Roman" w:hAnsi="Times New Roman" w:cs="Times New Roman"/>
+          <w:sz w:val="24"/>
+          <w:szCs w:val="24"/>
+        </w:rPr>
+      </w:pPr>
+      <w:hyperlink r:id="Re99101e5e5994d50">
+        <w:r>
+          <w:rPr>
+            <w:rStyle w:val="Hyperlink"/>
+            <w:rFonts w:ascii="Times New Roman" w:hAnsi="Times New Roman" w:cs="Times New Roman"/>
+            <w:sz w:val="24"/>
+            <w:szCs w:val="24"/>
+          </w:rPr>
+          <w:t>Equipment Table GSA PACS Application v0.2.0 (MS Excel, November 2023)</w:t>
+        </w:r>
+      </w:hyperlink>
+      <w:r>
+        <w:rPr>
+          <w:rFonts w:ascii="Times New Roman" w:hAnsi="Times New Roman" w:cs="Times New Roman"/>
+          <w:sz w:val="24"/>
+          <w:szCs w:val="24"/>
+        </w:rPr>
+        <w:t xml:space="preserve"> </w:t>
+      </w:r>
+      <w:r>
+        <w:rPr>
+          <w:rFonts w:ascii="Times New Roman" w:hAnsi="Times New Roman" w:cs="Times New Roman"/>
+          <w:sz w:val="24"/>
+          <w:szCs w:val="24"/>
+        </w:rPr>
+        <w:t>(Mandatory)</w:t>
+      </w:r>
+      <w:r>
+        <w:rPr>
+          <w:rFonts w:ascii="Times New Roman" w:hAnsi="Times New Roman" w:cs="Times New Roman"/>
+          <w:sz w:val="24"/>
+          <w:szCs w:val="24"/>
+        </w:rPr>
+        <w:t>. </w:t>
+      </w:r>
+    </w:p>
+    <w:p>
+      <w:pPr>
+        <w:pStyle w:val="ListParagraph"/>
+        <w:widowControl w:val="0"/>
+        <w:numPr>
+          <w:ilvl w:val="0"/>
+          <w:numId w:val="11"/>
+        </w:numPr>
+        <w:autoSpaceDE w:val="0"/>
+        <w:autoSpaceDN w:val="0"/>
+        <w:spacing w:line="240" w:lineRule="auto"/>
+        <w:rPr>
+          <w:rStyle w:val="Hyperlink"/>
+          <w:rFonts w:ascii="Times New Roman" w:hAnsi="Times New Roman" w:cs="Times New Roman"/>
+          <w:sz w:val="24"/>
+          <w:szCs w:val="24"/>
+        </w:rPr>
+      </w:pPr>
+      <w:hyperlink r:id="R1103f8b2fb6947d5">
+        <w:r>
+          <w:rPr>
+            <w:rStyle w:val="Hyperlink"/>
+            <w:rFonts w:ascii="Times New Roman" w:hAnsi="Times New Roman" w:cs="Times New Roman"/>
+            <w:sz w:val="24"/>
+            <w:szCs w:val="24"/>
+          </w:rPr>
+          <w:t>PACS FRTC Workbook (MS Excel, October 2021)</w:t>
+        </w:r>
+      </w:hyperlink>
+      <w:r>
+        <w:rPr>
+          <w:rStyle w:val="Hyperlink"/>
+          <w:rFonts w:ascii="Times New Roman" w:hAnsi="Times New Roman" w:cs="Times New Roman"/>
+          <w:color w:val="auto"/>
+          <w:sz w:val="24"/>
+          <w:szCs w:val="24"/>
+          <w:u w:val="none"/>
+        </w:rPr>
+        <w:t xml:space="preserve"> </w:t>
+      </w:r>
+      <w:r>
+        <w:rPr>
+          <w:rStyle w:val="Hyperlink"/>
+          <w:rFonts w:ascii="Times New Roman" w:hAnsi="Times New Roman" w:cs="Times New Roman"/>
+          <w:color w:val="auto"/>
+          <w:sz w:val="24"/>
+          <w:szCs w:val="24"/>
+          <w:u w:val="none"/>
+        </w:rPr>
+        <w:t>(Mandatory)</w:t>
+      </w:r>
+      <w:r>
+        <w:rPr>
+          <w:rStyle w:val="Hyperlink"/>
+          <w:rFonts w:ascii="Times New Roman" w:hAnsi="Times New Roman" w:cs="Times New Roman"/>
+          <w:color w:val="auto"/>
+          <w:sz w:val="24"/>
+          <w:szCs w:val="24"/>
+          <w:u w:val="none"/>
+        </w:rPr>
+        <w:t>.</w:t>
+      </w:r>
+      <w:r>
+        <w:rPr>
+          <w:rStyle w:val="Hyperlink"/>
+          <w:rFonts w:ascii="Times New Roman" w:hAnsi="Times New Roman" w:cs="Times New Roman"/>
+          <w:color w:val="auto"/>
+          <w:sz w:val="24"/>
+          <w:szCs w:val="24"/>
+          <w:u w:val="none"/>
+        </w:rPr>
+        <w:t> </w:t>
       </w:r>
     </w:p>
     <w:p>
@@ -1365,255 +1603,31 @@
         <w:spacing w:line="240" w:lineRule="auto"/>
         <w:contextualSpacing w:val="0"/>
         <w:rPr>
-          <w:rStyle w:val="Hyperlink"/>
-          <w:rFonts w:ascii="Times New Roman" w:hAnsi="Times New Roman" w:cs="Times New Roman"/>
-          <w:sz w:val="24"/>
-          <w:szCs w:val="24"/>
-        </w:rPr>
-      </w:pPr>
-      <w:hyperlink r:id="rId13" w:tgtFrame="_blank" w:history="1">
-        <w:r>
-          <w:rPr>
-            <w:rStyle w:val="Hyperlink"/>
-            <w:rFonts w:ascii="Times New Roman" w:hAnsi="Times New Roman" w:cs="Times New Roman"/>
-            <w:sz w:val="24"/>
-            <w:szCs w:val="24"/>
-          </w:rPr>
-          <w:t>Approved Products List Application Form, v1.1.0 (MS Word, November 30, 2023)</w:t>
-        </w:r>
-      </w:hyperlink>
-      <w:r>
-        <w:rPr>
-          <w:rStyle w:val="Hyperlink"/>
-          <w:rFonts w:ascii="Times New Roman" w:hAnsi="Times New Roman" w:cs="Times New Roman"/>
-          <w:sz w:val="24"/>
-          <w:szCs w:val="24"/>
-        </w:rPr>
-        <w:t xml:space="preserve"> </w:t>
-      </w:r>
-      <w:r>
-        <w:rPr>
-          <w:rStyle w:val="Hyperlink"/>
-          <w:rFonts w:ascii="Times New Roman" w:hAnsi="Times New Roman" w:cs="Times New Roman"/>
-          <w:color w:val="auto"/>
-          <w:sz w:val="24"/>
-          <w:szCs w:val="24"/>
-        </w:rPr>
-        <w:t xml:space="preserve">(Mandatory). </w:t>
-      </w:r>
-    </w:p>
-    <w:p>
-      <w:pPr>
-        <w:pStyle w:val="ListParagraph"/>
+          <w:rFonts w:ascii="Times New Roman" w:hAnsi="Times New Roman" w:cs="Times New Roman"/>
+          <w:sz w:val="24"/>
+          <w:szCs w:val="24"/>
+        </w:rPr>
+      </w:pPr>
+      <w:r>
+        <w:rPr>
+          <w:rFonts w:ascii="Times New Roman" w:hAnsi="Times New Roman" w:cs="Times New Roman"/>
+          <w:sz w:val="24"/>
+          <w:szCs w:val="24"/>
+        </w:rPr>
+        <w:t>PACS Solution Configuration Guide (Mandatory).</w:t>
+      </w:r>
+    </w:p>
+    <w:p>
+      <w:pPr>
         <w:widowControl w:val="0"/>
         <w:numPr>
           <w:ilvl w:val="0"/>
           <w:numId w:val="11"/>
         </w:numPr>
+        <w:shd w:val="clear" w:color="auto" w:fill="FFFFFF" w:themeFill="background1"/>
         <w:autoSpaceDE w:val="0"/>
         <w:autoSpaceDN w:val="0"/>
-        <w:spacing w:line="240" w:lineRule="auto"/>
-        <w:contextualSpacing w:val="0"/>
-        <w:rPr>
-          <w:rStyle w:val="Hyperlink"/>
-          <w:rFonts w:ascii="Times New Roman" w:hAnsi="Times New Roman" w:cs="Times New Roman"/>
-          <w:sz w:val="24"/>
-          <w:szCs w:val="24"/>
-        </w:rPr>
-      </w:pPr>
-      <w:hyperlink r:id="rId14" w:tgtFrame="_blank" w:history="1">
-        <w:r>
-          <w:rPr>
-            <w:rStyle w:val="Hyperlink"/>
-            <w:rFonts w:ascii="Times New Roman" w:hAnsi="Times New Roman" w:cs="Times New Roman"/>
-            <w:sz w:val="24"/>
-            <w:szCs w:val="24"/>
-          </w:rPr>
-          <w:t>FIPS 201 Evaluation Program – Evaluation Agreement, version 2.1.0 (MS Word, November 30, 2023)</w:t>
-        </w:r>
-      </w:hyperlink>
-      <w:r>
-        <w:rPr>
-          <w:rStyle w:val="Hyperlink"/>
-          <w:rFonts w:ascii="Times New Roman" w:hAnsi="Times New Roman" w:cs="Times New Roman"/>
-          <w:sz w:val="24"/>
-          <w:szCs w:val="24"/>
-        </w:rPr>
-        <w:t xml:space="preserve"> </w:t>
-      </w:r>
-      <w:r>
-        <w:rPr>
-          <w:rStyle w:val="Hyperlink"/>
-          <w:rFonts w:ascii="Times New Roman" w:hAnsi="Times New Roman" w:cs="Times New Roman"/>
-          <w:color w:val="auto"/>
-          <w:sz w:val="24"/>
-          <w:szCs w:val="24"/>
-        </w:rPr>
-        <w:t>(Mandatory).</w:t>
-      </w:r>
-    </w:p>
-    <w:p>
-      <w:pPr>
-        <w:pStyle w:val="ListParagraph"/>
-        <w:widowControl w:val="0"/>
-        <w:numPr>
-          <w:ilvl w:val="0"/>
-          <w:numId w:val="11"/>
-        </w:numPr>
-        <w:autoSpaceDE w:val="0"/>
-        <w:autoSpaceDN w:val="0"/>
-        <w:spacing w:line="240" w:lineRule="auto"/>
-        <w:contextualSpacing w:val="0"/>
-        <w:rPr>
-          <w:rStyle w:val="Hyperlink"/>
-          <w:rFonts w:ascii="Times New Roman" w:hAnsi="Times New Roman" w:cs="Times New Roman"/>
-          <w:sz w:val="24"/>
-          <w:szCs w:val="24"/>
-        </w:rPr>
-      </w:pPr>
-      <w:hyperlink r:id="rId15" w:tgtFrame="_blank" w:history="1">
-        <w:r>
-          <w:rPr>
-            <w:rStyle w:val="Hyperlink"/>
-            <w:rFonts w:ascii="Times New Roman" w:hAnsi="Times New Roman" w:cs="Times New Roman"/>
-            <w:sz w:val="24"/>
-            <w:szCs w:val="24"/>
-          </w:rPr>
-          <w:t xml:space="preserve">Equipment Table GSA PACS Application v0.2.0 (MS Excel, November 2023) </w:t>
-        </w:r>
-        <w:r>
-          <w:rPr>
-            <w:rStyle w:val="Hyperlink"/>
-            <w:rFonts w:ascii="Times New Roman" w:hAnsi="Times New Roman" w:cs="Times New Roman"/>
-            <w:color w:val="auto"/>
-            <w:sz w:val="24"/>
-            <w:szCs w:val="24"/>
-          </w:rPr>
-          <w:lastRenderedPageBreak/>
-          <w:t>(Mandatory)</w:t>
-        </w:r>
-        <w:r>
-          <w:rPr>
-            <w:rStyle w:val="Hyperlink"/>
-            <w:rFonts w:ascii="Times New Roman" w:hAnsi="Times New Roman" w:cs="Times New Roman"/>
-            <w:color w:val="auto"/>
-            <w:sz w:val="24"/>
-            <w:szCs w:val="24"/>
-            <w:u w:val="none"/>
-          </w:rPr>
-          <w:t>. </w:t>
-        </w:r>
-      </w:hyperlink>
-    </w:p>
-    <w:p>
-      <w:pPr>
-        <w:pStyle w:val="ListParagraph"/>
-        <w:widowControl w:val="0"/>
-        <w:numPr>
-          <w:ilvl w:val="0"/>
-          <w:numId w:val="11"/>
-        </w:numPr>
-        <w:autoSpaceDE w:val="0"/>
-        <w:autoSpaceDN w:val="0"/>
-        <w:spacing w:line="240" w:lineRule="auto"/>
-        <w:contextualSpacing w:val="0"/>
-        <w:rPr>
-          <w:rStyle w:val="Hyperlink"/>
-          <w:rFonts w:ascii="Times New Roman" w:hAnsi="Times New Roman" w:cs="Times New Roman"/>
-          <w:sz w:val="24"/>
-          <w:szCs w:val="24"/>
-        </w:rPr>
-      </w:pPr>
-      <w:hyperlink r:id="rId16" w:tgtFrame="_blank" w:history="1">
-        <w:r>
-          <w:rPr>
-            <w:rStyle w:val="Hyperlink"/>
-            <w:rFonts w:ascii="Times New Roman" w:hAnsi="Times New Roman" w:cs="Times New Roman"/>
-            <w:sz w:val="24"/>
-            <w:szCs w:val="24"/>
-          </w:rPr>
-          <w:t>PACS FRTC Workbook (MS Excel, October 2021)</w:t>
-        </w:r>
-      </w:hyperlink>
-      <w:r>
-        <w:rPr>
-          <w:rStyle w:val="Hyperlink"/>
-          <w:rFonts w:ascii="Times New Roman" w:hAnsi="Times New Roman" w:cs="Times New Roman"/>
-          <w:sz w:val="24"/>
-          <w:szCs w:val="24"/>
-        </w:rPr>
-        <w:t xml:space="preserve"> </w:t>
-      </w:r>
-      <w:r>
-        <w:rPr>
-          <w:rStyle w:val="Hyperlink"/>
-          <w:rFonts w:ascii="Times New Roman" w:hAnsi="Times New Roman" w:cs="Times New Roman"/>
-          <w:color w:val="auto"/>
-          <w:sz w:val="24"/>
-          <w:szCs w:val="24"/>
-        </w:rPr>
-        <w:t>(Mandatory)</w:t>
-      </w:r>
-      <w:r>
-        <w:rPr>
-          <w:rStyle w:val="Hyperlink"/>
-          <w:rFonts w:ascii="Times New Roman" w:hAnsi="Times New Roman" w:cs="Times New Roman"/>
-          <w:color w:val="auto"/>
-          <w:sz w:val="24"/>
-          <w:szCs w:val="24"/>
-        </w:rPr>
-        <w:t>.</w:t>
-      </w:r>
-      <w:r>
-        <w:rPr>
-          <w:rStyle w:val="Hyperlink"/>
-          <w:rFonts w:ascii="Times New Roman" w:hAnsi="Times New Roman" w:cs="Times New Roman"/>
-          <w:color w:val="auto"/>
-          <w:sz w:val="24"/>
-          <w:szCs w:val="24"/>
-          <w:u w:val="none"/>
-        </w:rPr>
-        <w:t> </w:t>
-      </w:r>
-    </w:p>
-    <w:p>
-      <w:pPr>
-        <w:pStyle w:val="ListParagraph"/>
-        <w:widowControl w:val="0"/>
-        <w:numPr>
-          <w:ilvl w:val="0"/>
-          <w:numId w:val="11"/>
-        </w:numPr>
-        <w:autoSpaceDE w:val="0"/>
-        <w:autoSpaceDN w:val="0"/>
-        <w:spacing w:line="240" w:lineRule="auto"/>
-        <w:contextualSpacing w:val="0"/>
-        <w:rPr>
-          <w:rFonts w:ascii="Times New Roman" w:hAnsi="Times New Roman" w:cs="Times New Roman"/>
-          <w:sz w:val="24"/>
-          <w:szCs w:val="24"/>
-        </w:rPr>
-      </w:pPr>
-      <w:r>
-        <w:rPr>
-          <w:rFonts w:ascii="Times New Roman" w:hAnsi="Times New Roman" w:cs="Times New Roman"/>
-          <w:sz w:val="24"/>
-          <w:szCs w:val="24"/>
-        </w:rPr>
-        <w:t>PACS Solution Configuration Guide (Mandatory).</w:t>
-      </w:r>
-    </w:p>
-    <w:p>
-      <w:pPr>
-        <w:widowControl w:val="0"/>
-        <w:numPr>
-          <w:ilvl w:val="0"/>
-          <w:numId w:val="11"/>
-        </w:numPr>
-        <w:shd w:val="clear" w:color="auto" w:fill="FFFFFF"/>
-        <w:autoSpaceDE w:val="0"/>
-        <w:autoSpaceDN w:val="0"/>
-        <w:spacing w:before="100" w:beforeAutospacing="1" w:line="240" w:lineRule="auto"/>
+        <w:spacing w:before="100" w:beforeAutospacing="on" w:line="240" w:lineRule="auto"/>
         <w:rPr>
           <w:rFonts w:ascii="Times New Roman" w:hAnsi="Times New Roman" w:cs="Times New Roman"/>
           <w:sz w:val="24"/>
@@ -1621,7 +1635,7 @@
           <w:lang w:val="en-US"/>
         </w:rPr>
       </w:pPr>
-      <w:hyperlink r:id="rId17" w:history="1">
+      <w:hyperlink r:id="R0ef8134874ce42bf">
         <w:r>
           <w:rPr>
             <w:rStyle w:val="Hyperlink"/>
@@ -1632,16 +1646,17 @@
           </w:rPr>
           <w:t>Product Series and Exemplar Self-Attestation Form v1.0.0 (MS Word, November 30, 2023</w:t>
         </w:r>
+        <w:r>
+          <w:rPr>
+            <w:rStyle w:val="Hyperlink"/>
+            <w:rFonts w:ascii="Times New Roman" w:hAnsi="Times New Roman" w:cs="Times New Roman"/>
+            <w:sz w:val="24"/>
+            <w:szCs w:val="24"/>
+            <w:lang w:val="en-US"/>
+          </w:rPr>
+          <w:t>)</w:t>
+        </w:r>
       </w:hyperlink>
-      <w:r>
-        <w:rPr>
-          <w:rStyle w:val="Hyperlink"/>
-          <w:rFonts w:ascii="Times New Roman" w:hAnsi="Times New Roman" w:cs="Times New Roman"/>
-          <w:sz w:val="24"/>
-          <w:szCs w:val="24"/>
-        </w:rPr>
-        <w:t>)</w:t>
-      </w:r>
       <w:r>
         <w:rPr>
           <w:rFonts w:ascii="Times New Roman" w:hAnsi="Times New Roman" w:cs="Times New Roman"/>
@@ -1663,7 +1678,6 @@
         <w:autoSpaceDE w:val="0"/>
         <w:autoSpaceDN w:val="0"/>
         <w:spacing w:line="240" w:lineRule="auto"/>
-        <w:contextualSpacing w:val="0"/>
         <w:rPr>
           <w:rStyle w:val="Hyperlink"/>
           <w:rFonts w:ascii="Times New Roman" w:hAnsi="Times New Roman" w:cs="Times New Roman"/>
@@ -1671,7 +1685,7 @@
           <w:szCs w:val="24"/>
         </w:rPr>
       </w:pPr>
-      <w:hyperlink r:id="rId18" w:history="1">
+      <w:hyperlink r:id="R8a185ab7e8394824">
         <w:r>
           <w:rPr>
             <w:rStyle w:val="Hyperlink"/>
@@ -1707,10 +1721,10 @@
           <w:ilvl w:val="0"/>
           <w:numId w:val="11"/>
         </w:numPr>
-        <w:shd w:val="clear" w:color="auto" w:fill="FFFFFF"/>
+        <w:shd w:val="clear" w:color="auto" w:fill="FFFFFF" w:themeFill="background1"/>
         <w:autoSpaceDE w:val="0"/>
         <w:autoSpaceDN w:val="0"/>
-        <w:spacing w:before="100" w:beforeAutospacing="1" w:line="240" w:lineRule="auto"/>
+        <w:spacing w:before="100" w:beforeAutospacing="on" w:line="240" w:lineRule="auto"/>
         <w:rPr>
           <w:rFonts w:ascii="Times New Roman" w:hAnsi="Times New Roman" w:cs="Times New Roman"/>
           <w:sz w:val="24"/>
@@ -1718,7 +1732,7 @@
           <w:lang w:val="en-US"/>
         </w:rPr>
       </w:pPr>
-      <w:hyperlink r:id="rId19" w:tgtFrame="_blank" w:history="1">
+      <w:hyperlink r:id="R40ef5865a7484f2d">
         <w:r>
           <w:rPr>
             <w:rStyle w:val="Hyperlink"/>
@@ -1726,7 +1740,7 @@
             <w:sz w:val="24"/>
             <w:szCs w:val="24"/>
           </w:rPr>
-          <w:t xml:space="preserve">Supply Chain Self-Attestation Form, v1.4.2 (MS Word, March 3, 2020) </w:t>
+          <w:t>Supply Chain Self-Attestation Form, v1.4.2 (MS Word, March 3, 2020)</w:t>
         </w:r>
       </w:hyperlink>
       <w:r>
@@ -1734,9 +1748,25 @@
           <w:rFonts w:ascii="Times New Roman" w:hAnsi="Times New Roman" w:cs="Times New Roman"/>
           <w:sz w:val="24"/>
           <w:szCs w:val="24"/>
+        </w:rPr>
+        <w:t xml:space="preserve"> </w:t>
+      </w:r>
+      <w:r>
+        <w:rPr>
+          <w:rFonts w:ascii="Times New Roman" w:hAnsi="Times New Roman" w:cs="Times New Roman"/>
+          <w:sz w:val="24"/>
+          <w:szCs w:val="24"/>
+        </w:rPr>
+        <w:t xml:space="preserve"> </w:t>
+      </w:r>
+      <w:r>
+        <w:rPr>
+          <w:rFonts w:ascii="Times New Roman" w:hAnsi="Times New Roman" w:cs="Times New Roman"/>
+          <w:sz w:val="24"/>
+          <w:szCs w:val="24"/>
           <w:lang w:val="en-US"/>
         </w:rPr>
-        <w:t xml:space="preserve"> (Mandatory)</w:t>
+        <w:t>(Mandatory)</w:t>
       </w:r>
     </w:p>
     <w:p>
@@ -1865,7 +1895,7 @@
           <w:rFonts w:ascii="Times New Roman" w:hAnsi="Times New Roman" w:cs="Times New Roman"/>
         </w:rPr>
       </w:pPr>
-      <w:bookmarkStart w:id="2" w:name="_jcd4cfve0zsr" w:colFirst="0" w:colLast="0"/>
+      <w:bookmarkStart w:name="_jcd4cfve0zsr" w:colFirst="0" w:colLast="0" w:id="2"/>
       <w:bookmarkEnd w:id="2"/>
       <w:r>
         <w:rPr>
@@ -1982,7 +2012,7 @@
           <w:rFonts w:ascii="Times New Roman" w:hAnsi="Times New Roman" w:cs="Times New Roman"/>
         </w:rPr>
       </w:pPr>
-      <w:bookmarkStart w:id="3" w:name="_dz59tf6pb2nq" w:colFirst="0" w:colLast="0"/>
+      <w:bookmarkStart w:name="_dz59tf6pb2nq" w:colFirst="0" w:colLast="0" w:id="3"/>
       <w:bookmarkEnd w:id="3"/>
       <w:r>
         <w:rPr>
@@ -2025,10 +2055,10 @@
           <w:tcPr>
             <w:tcW w:w="2655" w:type="dxa"/>
             <w:tcBorders>
-              <w:top w:val="single" w:sz="8" w:space="0" w:color="000000"/>
-              <w:left w:val="single" w:sz="8" w:space="0" w:color="000000"/>
-              <w:bottom w:val="single" w:sz="8" w:space="0" w:color="000000"/>
-              <w:right w:val="single" w:sz="8" w:space="0" w:color="000000"/>
+              <w:top w:val="single" w:color="000000" w:sz="8" w:space="0"/>
+              <w:left w:val="single" w:color="000000" w:sz="8" w:space="0"/>
+              <w:bottom w:val="single" w:color="000000" w:sz="8" w:space="0"/>
+              <w:right w:val="single" w:color="000000" w:sz="8" w:space="0"/>
             </w:tcBorders>
             <w:shd w:val="clear" w:color="auto" w:fill="EAEAEA"/>
             <w:tcMar>
@@ -2062,10 +2092,10 @@
           <w:tcPr>
             <w:tcW w:w="5850" w:type="dxa"/>
             <w:tcBorders>
-              <w:top w:val="single" w:sz="8" w:space="0" w:color="000000"/>
+              <w:top w:val="single" w:color="000000" w:sz="8" w:space="0"/>
               <w:left w:val="nil"/>
-              <w:bottom w:val="single" w:sz="8" w:space="0" w:color="000000"/>
-              <w:right w:val="single" w:sz="8" w:space="0" w:color="000000"/>
+              <w:bottom w:val="single" w:color="000000" w:sz="8" w:space="0"/>
+              <w:right w:val="single" w:color="000000" w:sz="8" w:space="0"/>
             </w:tcBorders>
             <w:tcMar>
               <w:top w:w="100" w:type="dxa"/>
@@ -2096,9 +2126,9 @@
             <w:tcW w:w="2655" w:type="dxa"/>
             <w:tcBorders>
               <w:top w:val="nil"/>
-              <w:left w:val="single" w:sz="8" w:space="0" w:color="000000"/>
-              <w:bottom w:val="single" w:sz="8" w:space="0" w:color="000000"/>
-              <w:right w:val="single" w:sz="8" w:space="0" w:color="000000"/>
+              <w:left w:val="single" w:color="000000" w:sz="8" w:space="0"/>
+              <w:bottom w:val="single" w:color="000000" w:sz="8" w:space="0"/>
+              <w:right w:val="single" w:color="000000" w:sz="8" w:space="0"/>
             </w:tcBorders>
             <w:shd w:val="clear" w:color="auto" w:fill="EAEAEA"/>
             <w:tcMar>
@@ -2134,8 +2164,8 @@
             <w:tcBorders>
               <w:top w:val="nil"/>
               <w:left w:val="nil"/>
-              <w:bottom w:val="single" w:sz="8" w:space="0" w:color="000000"/>
-              <w:right w:val="single" w:sz="8" w:space="0" w:color="000000"/>
+              <w:bottom w:val="single" w:color="000000" w:sz="8" w:space="0"/>
+              <w:right w:val="single" w:color="000000" w:sz="8" w:space="0"/>
             </w:tcBorders>
             <w:tcMar>
               <w:top w:w="100" w:type="dxa"/>
@@ -2163,9 +2193,9 @@
             <w:tcW w:w="2655" w:type="dxa"/>
             <w:tcBorders>
               <w:top w:val="nil"/>
-              <w:left w:val="single" w:sz="8" w:space="0" w:color="000000"/>
-              <w:bottom w:val="single" w:sz="8" w:space="0" w:color="000000"/>
-              <w:right w:val="single" w:sz="8" w:space="0" w:color="000000"/>
+              <w:left w:val="single" w:color="000000" w:sz="8" w:space="0"/>
+              <w:bottom w:val="single" w:color="000000" w:sz="8" w:space="0"/>
+              <w:right w:val="single" w:color="000000" w:sz="8" w:space="0"/>
             </w:tcBorders>
             <w:shd w:val="clear" w:color="auto" w:fill="EAEAEA"/>
             <w:tcMar>
@@ -2201,8 +2231,8 @@
             <w:tcBorders>
               <w:top w:val="nil"/>
               <w:left w:val="nil"/>
-              <w:bottom w:val="single" w:sz="8" w:space="0" w:color="000000"/>
-              <w:right w:val="single" w:sz="8" w:space="0" w:color="000000"/>
+              <w:bottom w:val="single" w:color="000000" w:sz="8" w:space="0"/>
+              <w:right w:val="single" w:color="000000" w:sz="8" w:space="0"/>
             </w:tcBorders>
             <w:tcMar>
               <w:top w:w="100" w:type="dxa"/>
@@ -2233,9 +2263,9 @@
             <w:tcW w:w="2655" w:type="dxa"/>
             <w:tcBorders>
               <w:top w:val="nil"/>
-              <w:left w:val="single" w:sz="8" w:space="0" w:color="000000"/>
-              <w:bottom w:val="single" w:sz="8" w:space="0" w:color="000000"/>
-              <w:right w:val="single" w:sz="8" w:space="0" w:color="000000"/>
+              <w:left w:val="single" w:color="000000" w:sz="8" w:space="0"/>
+              <w:bottom w:val="single" w:color="000000" w:sz="8" w:space="0"/>
+              <w:right w:val="single" w:color="000000" w:sz="8" w:space="0"/>
             </w:tcBorders>
             <w:shd w:val="clear" w:color="auto" w:fill="EAEAEA"/>
             <w:tcMar>
@@ -2271,8 +2301,8 @@
             <w:tcBorders>
               <w:top w:val="nil"/>
               <w:left w:val="nil"/>
-              <w:bottom w:val="single" w:sz="8" w:space="0" w:color="000000"/>
-              <w:right w:val="single" w:sz="8" w:space="0" w:color="000000"/>
+              <w:bottom w:val="single" w:color="000000" w:sz="8" w:space="0"/>
+              <w:right w:val="single" w:color="000000" w:sz="8" w:space="0"/>
             </w:tcBorders>
             <w:tcMar>
               <w:top w:w="100" w:type="dxa"/>
@@ -2303,9 +2333,9 @@
             <w:tcW w:w="2655" w:type="dxa"/>
             <w:tcBorders>
               <w:top w:val="nil"/>
-              <w:left w:val="single" w:sz="8" w:space="0" w:color="000000"/>
-              <w:bottom w:val="single" w:sz="8" w:space="0" w:color="000000"/>
-              <w:right w:val="single" w:sz="8" w:space="0" w:color="000000"/>
+              <w:left w:val="single" w:color="000000" w:sz="8" w:space="0"/>
+              <w:bottom w:val="single" w:color="000000" w:sz="8" w:space="0"/>
+              <w:right w:val="single" w:color="000000" w:sz="8" w:space="0"/>
             </w:tcBorders>
             <w:shd w:val="clear" w:color="auto" w:fill="EAEAEA"/>
             <w:tcMar>
@@ -2341,8 +2371,8 @@
             <w:tcBorders>
               <w:top w:val="nil"/>
               <w:left w:val="nil"/>
-              <w:bottom w:val="single" w:sz="8" w:space="0" w:color="000000"/>
-              <w:right w:val="single" w:sz="8" w:space="0" w:color="000000"/>
+              <w:bottom w:val="single" w:color="000000" w:sz="8" w:space="0"/>
+              <w:right w:val="single" w:color="000000" w:sz="8" w:space="0"/>
             </w:tcBorders>
             <w:tcMar>
               <w:top w:w="100" w:type="dxa"/>
@@ -2373,9 +2403,9 @@
             <w:tcW w:w="2655" w:type="dxa"/>
             <w:tcBorders>
               <w:top w:val="nil"/>
-              <w:left w:val="single" w:sz="8" w:space="0" w:color="000000"/>
-              <w:bottom w:val="single" w:sz="8" w:space="0" w:color="000000"/>
-              <w:right w:val="single" w:sz="8" w:space="0" w:color="000000"/>
+              <w:left w:val="single" w:color="000000" w:sz="8" w:space="0"/>
+              <w:bottom w:val="single" w:color="000000" w:sz="8" w:space="0"/>
+              <w:right w:val="single" w:color="000000" w:sz="8" w:space="0"/>
             </w:tcBorders>
             <w:shd w:val="clear" w:color="auto" w:fill="EAEAEA"/>
             <w:tcMar>
@@ -2411,8 +2441,8 @@
             <w:tcBorders>
               <w:top w:val="nil"/>
               <w:left w:val="nil"/>
-              <w:bottom w:val="single" w:sz="8" w:space="0" w:color="000000"/>
-              <w:right w:val="single" w:sz="8" w:space="0" w:color="000000"/>
+              <w:bottom w:val="single" w:color="000000" w:sz="8" w:space="0"/>
+              <w:right w:val="single" w:color="000000" w:sz="8" w:space="0"/>
             </w:tcBorders>
             <w:tcMar>
               <w:top w:w="100" w:type="dxa"/>
@@ -2442,7 +2472,7 @@
           <w:rFonts w:ascii="Times New Roman" w:hAnsi="Times New Roman" w:cs="Times New Roman"/>
         </w:rPr>
       </w:pPr>
-      <w:bookmarkStart w:id="4" w:name="_2bau53rorove" w:colFirst="0" w:colLast="0"/>
+      <w:bookmarkStart w:name="_2bau53rorove" w:colFirst="0" w:colLast="0" w:id="4"/>
       <w:bookmarkEnd w:id="4"/>
     </w:p>
     <w:p/>
@@ -2501,10 +2531,10 @@
           <w:tcPr>
             <w:tcW w:w="2655" w:type="dxa"/>
             <w:tcBorders>
-              <w:top w:val="single" w:sz="8" w:space="0" w:color="000000"/>
-              <w:left w:val="single" w:sz="8" w:space="0" w:color="000000"/>
-              <w:bottom w:val="single" w:sz="8" w:space="0" w:color="000000"/>
-              <w:right w:val="single" w:sz="8" w:space="0" w:color="000000"/>
+              <w:top w:val="single" w:color="000000" w:sz="8" w:space="0"/>
+              <w:left w:val="single" w:color="000000" w:sz="8" w:space="0"/>
+              <w:bottom w:val="single" w:color="000000" w:sz="8" w:space="0"/>
+              <w:right w:val="single" w:color="000000" w:sz="8" w:space="0"/>
             </w:tcBorders>
             <w:shd w:val="clear" w:color="auto" w:fill="EAEAEA"/>
             <w:tcMar>
@@ -2547,10 +2577,10 @@
           <w:tcPr>
             <w:tcW w:w="5850" w:type="dxa"/>
             <w:tcBorders>
-              <w:top w:val="single" w:sz="8" w:space="0" w:color="000000"/>
+              <w:top w:val="single" w:color="000000" w:sz="8" w:space="0"/>
               <w:left w:val="nil"/>
-              <w:bottom w:val="single" w:sz="8" w:space="0" w:color="000000"/>
-              <w:right w:val="single" w:sz="8" w:space="0" w:color="000000"/>
+              <w:bottom w:val="single" w:color="000000" w:sz="8" w:space="0"/>
+              <w:right w:val="single" w:color="000000" w:sz="8" w:space="0"/>
             </w:tcBorders>
             <w:tcMar>
               <w:top w:w="100" w:type="dxa"/>
@@ -2585,9 +2615,9 @@
             <w:tcW w:w="2655" w:type="dxa"/>
             <w:tcBorders>
               <w:top w:val="nil"/>
-              <w:left w:val="single" w:sz="8" w:space="0" w:color="000000"/>
-              <w:bottom w:val="single" w:sz="8" w:space="0" w:color="000000"/>
-              <w:right w:val="single" w:sz="8" w:space="0" w:color="000000"/>
+              <w:left w:val="single" w:color="000000" w:sz="8" w:space="0"/>
+              <w:bottom w:val="single" w:color="000000" w:sz="8" w:space="0"/>
+              <w:right w:val="single" w:color="000000" w:sz="8" w:space="0"/>
             </w:tcBorders>
             <w:shd w:val="clear" w:color="auto" w:fill="EAEAEA"/>
             <w:tcMar>
@@ -2632,8 +2662,8 @@
             <w:tcBorders>
               <w:top w:val="nil"/>
               <w:left w:val="nil"/>
-              <w:bottom w:val="single" w:sz="8" w:space="0" w:color="000000"/>
-              <w:right w:val="single" w:sz="8" w:space="0" w:color="000000"/>
+              <w:bottom w:val="single" w:color="000000" w:sz="8" w:space="0"/>
+              <w:right w:val="single" w:color="000000" w:sz="8" w:space="0"/>
             </w:tcBorders>
             <w:tcMar>
               <w:top w:w="100" w:type="dxa"/>
@@ -2668,9 +2698,9 @@
             <w:tcW w:w="2655" w:type="dxa"/>
             <w:tcBorders>
               <w:top w:val="nil"/>
-              <w:left w:val="single" w:sz="8" w:space="0" w:color="000000"/>
-              <w:bottom w:val="single" w:sz="8" w:space="0" w:color="000000"/>
-              <w:right w:val="single" w:sz="8" w:space="0" w:color="000000"/>
+              <w:left w:val="single" w:color="000000" w:sz="8" w:space="0"/>
+              <w:bottom w:val="single" w:color="000000" w:sz="8" w:space="0"/>
+              <w:right w:val="single" w:color="000000" w:sz="8" w:space="0"/>
             </w:tcBorders>
             <w:shd w:val="clear" w:color="auto" w:fill="EAEAEA"/>
             <w:tcMar>
@@ -2715,8 +2745,8 @@
             <w:tcBorders>
               <w:top w:val="nil"/>
               <w:left w:val="nil"/>
-              <w:bottom w:val="single" w:sz="8" w:space="0" w:color="000000"/>
-              <w:right w:val="single" w:sz="8" w:space="0" w:color="000000"/>
+              <w:bottom w:val="single" w:color="000000" w:sz="8" w:space="0"/>
+              <w:right w:val="single" w:color="000000" w:sz="8" w:space="0"/>
             </w:tcBorders>
             <w:tcMar>
               <w:top w:w="100" w:type="dxa"/>
@@ -2751,9 +2781,9 @@
             <w:tcW w:w="2655" w:type="dxa"/>
             <w:tcBorders>
               <w:top w:val="nil"/>
-              <w:left w:val="single" w:sz="8" w:space="0" w:color="000000"/>
-              <w:bottom w:val="single" w:sz="8" w:space="0" w:color="000000"/>
-              <w:right w:val="single" w:sz="8" w:space="0" w:color="000000"/>
+              <w:left w:val="single" w:color="000000" w:sz="8" w:space="0"/>
+              <w:bottom w:val="single" w:color="000000" w:sz="8" w:space="0"/>
+              <w:right w:val="single" w:color="000000" w:sz="8" w:space="0"/>
             </w:tcBorders>
             <w:shd w:val="clear" w:color="auto" w:fill="EAEAEA"/>
             <w:tcMar>
@@ -2798,8 +2828,8 @@
             <w:tcBorders>
               <w:top w:val="nil"/>
               <w:left w:val="nil"/>
-              <w:bottom w:val="single" w:sz="8" w:space="0" w:color="000000"/>
-              <w:right w:val="single" w:sz="8" w:space="0" w:color="000000"/>
+              <w:bottom w:val="single" w:color="000000" w:sz="8" w:space="0"/>
+              <w:right w:val="single" w:color="000000" w:sz="8" w:space="0"/>
             </w:tcBorders>
             <w:tcMar>
               <w:top w:w="100" w:type="dxa"/>
@@ -2834,9 +2864,9 @@
             <w:tcW w:w="2655" w:type="dxa"/>
             <w:tcBorders>
               <w:top w:val="nil"/>
-              <w:left w:val="single" w:sz="8" w:space="0" w:color="000000"/>
-              <w:bottom w:val="single" w:sz="8" w:space="0" w:color="000000"/>
-              <w:right w:val="single" w:sz="8" w:space="0" w:color="000000"/>
+              <w:left w:val="single" w:color="000000" w:sz="8" w:space="0"/>
+              <w:bottom w:val="single" w:color="000000" w:sz="8" w:space="0"/>
+              <w:right w:val="single" w:color="000000" w:sz="8" w:space="0"/>
             </w:tcBorders>
             <w:shd w:val="clear" w:color="auto" w:fill="EAEAEA"/>
             <w:tcMar>
@@ -2881,8 +2911,8 @@
             <w:tcBorders>
               <w:top w:val="nil"/>
               <w:left w:val="nil"/>
-              <w:bottom w:val="single" w:sz="8" w:space="0" w:color="000000"/>
-              <w:right w:val="single" w:sz="8" w:space="0" w:color="000000"/>
+              <w:bottom w:val="single" w:color="000000" w:sz="8" w:space="0"/>
+              <w:right w:val="single" w:color="000000" w:sz="8" w:space="0"/>
             </w:tcBorders>
             <w:tcMar>
               <w:top w:w="100" w:type="dxa"/>
@@ -2917,9 +2947,9 @@
             <w:tcW w:w="2655" w:type="dxa"/>
             <w:tcBorders>
               <w:top w:val="nil"/>
-              <w:left w:val="single" w:sz="8" w:space="0" w:color="000000"/>
-              <w:bottom w:val="single" w:sz="8" w:space="0" w:color="000000"/>
-              <w:right w:val="single" w:sz="8" w:space="0" w:color="000000"/>
+              <w:left w:val="single" w:color="000000" w:sz="8" w:space="0"/>
+              <w:bottom w:val="single" w:color="000000" w:sz="8" w:space="0"/>
+              <w:right w:val="single" w:color="000000" w:sz="8" w:space="0"/>
             </w:tcBorders>
             <w:shd w:val="clear" w:color="auto" w:fill="EAEAEA"/>
             <w:tcMar>
@@ -2964,8 +2994,8 @@
             <w:tcBorders>
               <w:top w:val="nil"/>
               <w:left w:val="nil"/>
-              <w:bottom w:val="single" w:sz="8" w:space="0" w:color="000000"/>
-              <w:right w:val="single" w:sz="8" w:space="0" w:color="000000"/>
+              <w:bottom w:val="single" w:color="000000" w:sz="8" w:space="0"/>
+              <w:right w:val="single" w:color="000000" w:sz="8" w:space="0"/>
             </w:tcBorders>
             <w:tcMar>
               <w:top w:w="100" w:type="dxa"/>
@@ -3003,9 +3033,9 @@
             <w:tcW w:w="2655" w:type="dxa"/>
             <w:tcBorders>
               <w:top w:val="nil"/>
-              <w:left w:val="single" w:sz="8" w:space="0" w:color="000000"/>
-              <w:bottom w:val="single" w:sz="8" w:space="0" w:color="000000"/>
-              <w:right w:val="single" w:sz="8" w:space="0" w:color="000000"/>
+              <w:left w:val="single" w:color="000000" w:sz="8" w:space="0"/>
+              <w:bottom w:val="single" w:color="000000" w:sz="8" w:space="0"/>
+              <w:right w:val="single" w:color="000000" w:sz="8" w:space="0"/>
             </w:tcBorders>
             <w:shd w:val="clear" w:color="auto" w:fill="EAEAEA"/>
             <w:tcMar>
@@ -3050,8 +3080,8 @@
             <w:tcBorders>
               <w:top w:val="nil"/>
               <w:left w:val="nil"/>
-              <w:bottom w:val="single" w:sz="8" w:space="0" w:color="000000"/>
-              <w:right w:val="single" w:sz="8" w:space="0" w:color="000000"/>
+              <w:bottom w:val="single" w:color="000000" w:sz="8" w:space="0"/>
+              <w:right w:val="single" w:color="000000" w:sz="8" w:space="0"/>
             </w:tcBorders>
             <w:tcMar>
               <w:top w:w="100" w:type="dxa"/>
@@ -3086,9 +3116,9 @@
             <w:tcW w:w="2655" w:type="dxa"/>
             <w:tcBorders>
               <w:top w:val="nil"/>
-              <w:left w:val="single" w:sz="8" w:space="0" w:color="000000"/>
-              <w:bottom w:val="single" w:sz="8" w:space="0" w:color="000000"/>
-              <w:right w:val="single" w:sz="8" w:space="0" w:color="000000"/>
+              <w:left w:val="single" w:color="000000" w:sz="8" w:space="0"/>
+              <w:bottom w:val="single" w:color="000000" w:sz="8" w:space="0"/>
+              <w:right w:val="single" w:color="000000" w:sz="8" w:space="0"/>
             </w:tcBorders>
             <w:shd w:val="clear" w:color="auto" w:fill="EAEAEA"/>
             <w:tcMar>
@@ -3133,8 +3163,8 @@
             <w:tcBorders>
               <w:top w:val="nil"/>
               <w:left w:val="nil"/>
-              <w:bottom w:val="single" w:sz="8" w:space="0" w:color="000000"/>
-              <w:right w:val="single" w:sz="8" w:space="0" w:color="000000"/>
+              <w:bottom w:val="single" w:color="000000" w:sz="8" w:space="0"/>
+              <w:right w:val="single" w:color="000000" w:sz="8" w:space="0"/>
             </w:tcBorders>
             <w:tcMar>
               <w:top w:w="100" w:type="dxa"/>
@@ -3172,9 +3202,9 @@
             <w:tcW w:w="2655" w:type="dxa"/>
             <w:tcBorders>
               <w:top w:val="nil"/>
-              <w:left w:val="single" w:sz="8" w:space="0" w:color="000000"/>
-              <w:bottom w:val="single" w:sz="8" w:space="0" w:color="000000"/>
-              <w:right w:val="single" w:sz="8" w:space="0" w:color="000000"/>
+              <w:left w:val="single" w:color="000000" w:sz="8" w:space="0"/>
+              <w:bottom w:val="single" w:color="000000" w:sz="8" w:space="0"/>
+              <w:right w:val="single" w:color="000000" w:sz="8" w:space="0"/>
             </w:tcBorders>
             <w:shd w:val="clear" w:color="auto" w:fill="EAEAEA"/>
             <w:tcMar>
@@ -3219,8 +3249,8 @@
             <w:tcBorders>
               <w:top w:val="nil"/>
               <w:left w:val="nil"/>
-              <w:bottom w:val="single" w:sz="8" w:space="0" w:color="000000"/>
-              <w:right w:val="single" w:sz="8" w:space="0" w:color="000000"/>
+              <w:bottom w:val="single" w:color="000000" w:sz="8" w:space="0"/>
+              <w:right w:val="single" w:color="000000" w:sz="8" w:space="0"/>
             </w:tcBorders>
             <w:tcMar>
               <w:top w:w="100" w:type="dxa"/>
@@ -3257,8 +3287,8 @@
           <w:rFonts w:ascii="Times New Roman" w:hAnsi="Times New Roman" w:cs="Times New Roman"/>
         </w:rPr>
       </w:pPr>
-      <w:bookmarkStart w:id="5" w:name="_2fdfddwevdt1" w:colFirst="0" w:colLast="0"/>
-      <w:bookmarkStart w:id="6" w:name="_kdwgj765ght9" w:colFirst="0" w:colLast="0"/>
+      <w:bookmarkStart w:name="_2fdfddwevdt1" w:colFirst="0" w:colLast="0" w:id="5"/>
+      <w:bookmarkStart w:name="_kdwgj765ght9" w:colFirst="0" w:colLast="0" w:id="6"/>
       <w:bookmarkEnd w:id="5"/>
       <w:bookmarkEnd w:id="6"/>
     </w:p>
@@ -3315,10 +3345,10 @@
           <w:tcPr>
             <w:tcW w:w="2655" w:type="dxa"/>
             <w:tcBorders>
-              <w:top w:val="single" w:sz="8" w:space="0" w:color="000000"/>
-              <w:left w:val="single" w:sz="8" w:space="0" w:color="000000"/>
-              <w:bottom w:val="single" w:sz="8" w:space="0" w:color="000000"/>
-              <w:right w:val="single" w:sz="8" w:space="0" w:color="000000"/>
+              <w:top w:val="single" w:color="000000" w:sz="8" w:space="0"/>
+              <w:left w:val="single" w:color="000000" w:sz="8" w:space="0"/>
+              <w:bottom w:val="single" w:color="000000" w:sz="8" w:space="0"/>
+              <w:right w:val="single" w:color="000000" w:sz="8" w:space="0"/>
             </w:tcBorders>
             <w:shd w:val="clear" w:color="auto" w:fill="EAEAEA"/>
             <w:tcMar>
@@ -3361,10 +3391,10 @@
           <w:tcPr>
             <w:tcW w:w="5850" w:type="dxa"/>
             <w:tcBorders>
-              <w:top w:val="single" w:sz="8" w:space="0" w:color="000000"/>
+              <w:top w:val="single" w:color="000000" w:sz="8" w:space="0"/>
               <w:left w:val="nil"/>
-              <w:bottom w:val="single" w:sz="8" w:space="0" w:color="000000"/>
-              <w:right w:val="single" w:sz="8" w:space="0" w:color="000000"/>
+              <w:bottom w:val="single" w:color="000000" w:sz="8" w:space="0"/>
+              <w:right w:val="single" w:color="000000" w:sz="8" w:space="0"/>
             </w:tcBorders>
             <w:tcMar>
               <w:top w:w="100" w:type="dxa"/>
@@ -3399,9 +3429,9 @@
             <w:tcW w:w="2655" w:type="dxa"/>
             <w:tcBorders>
               <w:top w:val="nil"/>
-              <w:left w:val="single" w:sz="8" w:space="0" w:color="000000"/>
-              <w:bottom w:val="single" w:sz="8" w:space="0" w:color="000000"/>
-              <w:right w:val="single" w:sz="8" w:space="0" w:color="000000"/>
+              <w:left w:val="single" w:color="000000" w:sz="8" w:space="0"/>
+              <w:bottom w:val="single" w:color="000000" w:sz="8" w:space="0"/>
+              <w:right w:val="single" w:color="000000" w:sz="8" w:space="0"/>
             </w:tcBorders>
             <w:shd w:val="clear" w:color="auto" w:fill="EAEAEA"/>
             <w:tcMar>
@@ -3446,8 +3476,8 @@
             <w:tcBorders>
               <w:top w:val="nil"/>
               <w:left w:val="nil"/>
-              <w:bottom w:val="single" w:sz="8" w:space="0" w:color="000000"/>
-              <w:right w:val="single" w:sz="8" w:space="0" w:color="000000"/>
+              <w:bottom w:val="single" w:color="000000" w:sz="8" w:space="0"/>
+              <w:right w:val="single" w:color="000000" w:sz="8" w:space="0"/>
             </w:tcBorders>
             <w:tcMar>
               <w:top w:w="100" w:type="dxa"/>
@@ -3482,9 +3512,9 @@
             <w:tcW w:w="2655" w:type="dxa"/>
             <w:tcBorders>
               <w:top w:val="nil"/>
-              <w:left w:val="single" w:sz="8" w:space="0" w:color="000000"/>
-              <w:bottom w:val="single" w:sz="8" w:space="0" w:color="000000"/>
-              <w:right w:val="single" w:sz="8" w:space="0" w:color="000000"/>
+              <w:left w:val="single" w:color="000000" w:sz="8" w:space="0"/>
+              <w:bottom w:val="single" w:color="000000" w:sz="8" w:space="0"/>
+              <w:right w:val="single" w:color="000000" w:sz="8" w:space="0"/>
             </w:tcBorders>
             <w:shd w:val="clear" w:color="auto" w:fill="EAEAEA"/>
             <w:tcMar>
@@ -3529,8 +3559,8 @@
             <w:tcBorders>
               <w:top w:val="nil"/>
               <w:left w:val="nil"/>
-              <w:bottom w:val="single" w:sz="8" w:space="0" w:color="000000"/>
-              <w:right w:val="single" w:sz="8" w:space="0" w:color="000000"/>
+              <w:bottom w:val="single" w:color="000000" w:sz="8" w:space="0"/>
+              <w:right w:val="single" w:color="000000" w:sz="8" w:space="0"/>
             </w:tcBorders>
             <w:tcMar>
               <w:top w:w="100" w:type="dxa"/>
@@ -3568,9 +3598,9 @@
             <w:tcW w:w="2655" w:type="dxa"/>
             <w:tcBorders>
               <w:top w:val="nil"/>
-              <w:left w:val="single" w:sz="8" w:space="0" w:color="000000"/>
-              <w:bottom w:val="single" w:sz="8" w:space="0" w:color="000000"/>
-              <w:right w:val="single" w:sz="8" w:space="0" w:color="000000"/>
+              <w:left w:val="single" w:color="000000" w:sz="8" w:space="0"/>
+              <w:bottom w:val="single" w:color="000000" w:sz="8" w:space="0"/>
+              <w:right w:val="single" w:color="000000" w:sz="8" w:space="0"/>
             </w:tcBorders>
             <w:shd w:val="clear" w:color="auto" w:fill="EAEAEA"/>
             <w:tcMar>
@@ -3615,8 +3645,8 @@
             <w:tcBorders>
               <w:top w:val="nil"/>
               <w:left w:val="nil"/>
-              <w:bottom w:val="single" w:sz="8" w:space="0" w:color="000000"/>
-              <w:right w:val="single" w:sz="8" w:space="0" w:color="000000"/>
+              <w:bottom w:val="single" w:color="000000" w:sz="8" w:space="0"/>
+              <w:right w:val="single" w:color="000000" w:sz="8" w:space="0"/>
             </w:tcBorders>
             <w:tcMar>
               <w:top w:w="100" w:type="dxa"/>
@@ -3651,9 +3681,9 @@
             <w:tcW w:w="2655" w:type="dxa"/>
             <w:tcBorders>
               <w:top w:val="nil"/>
-              <w:left w:val="single" w:sz="8" w:space="0" w:color="000000"/>
-              <w:bottom w:val="single" w:sz="8" w:space="0" w:color="000000"/>
-              <w:right w:val="single" w:sz="8" w:space="0" w:color="000000"/>
+              <w:left w:val="single" w:color="000000" w:sz="8" w:space="0"/>
+              <w:bottom w:val="single" w:color="000000" w:sz="8" w:space="0"/>
+              <w:right w:val="single" w:color="000000" w:sz="8" w:space="0"/>
             </w:tcBorders>
             <w:shd w:val="clear" w:color="auto" w:fill="EAEAEA"/>
             <w:tcMar>
@@ -3698,8 +3728,8 @@
             <w:tcBorders>
               <w:top w:val="nil"/>
               <w:left w:val="nil"/>
-              <w:bottom w:val="single" w:sz="8" w:space="0" w:color="000000"/>
-              <w:right w:val="single" w:sz="8" w:space="0" w:color="000000"/>
+              <w:bottom w:val="single" w:color="000000" w:sz="8" w:space="0"/>
+              <w:right w:val="single" w:color="000000" w:sz="8" w:space="0"/>
             </w:tcBorders>
             <w:tcMar>
               <w:top w:w="100" w:type="dxa"/>
@@ -3734,9 +3764,9 @@
             <w:tcW w:w="2655" w:type="dxa"/>
             <w:tcBorders>
               <w:top w:val="nil"/>
-              <w:left w:val="single" w:sz="8" w:space="0" w:color="000000"/>
-              <w:bottom w:val="single" w:sz="8" w:space="0" w:color="000000"/>
-              <w:right w:val="single" w:sz="8" w:space="0" w:color="000000"/>
+              <w:left w:val="single" w:color="000000" w:sz="8" w:space="0"/>
+              <w:bottom w:val="single" w:color="000000" w:sz="8" w:space="0"/>
+              <w:right w:val="single" w:color="000000" w:sz="8" w:space="0"/>
             </w:tcBorders>
             <w:shd w:val="clear" w:color="auto" w:fill="EAEAEA"/>
             <w:tcMar>
@@ -3781,8 +3811,8 @@
             <w:tcBorders>
               <w:top w:val="nil"/>
               <w:left w:val="nil"/>
-              <w:bottom w:val="single" w:sz="8" w:space="0" w:color="000000"/>
-              <w:right w:val="single" w:sz="8" w:space="0" w:color="000000"/>
+              <w:bottom w:val="single" w:color="000000" w:sz="8" w:space="0"/>
+              <w:right w:val="single" w:color="000000" w:sz="8" w:space="0"/>
             </w:tcBorders>
             <w:tcMar>
               <w:top w:w="100" w:type="dxa"/>
@@ -3820,9 +3850,9 @@
             <w:tcW w:w="2655" w:type="dxa"/>
             <w:tcBorders>
               <w:top w:val="nil"/>
-              <w:left w:val="single" w:sz="8" w:space="0" w:color="000000"/>
-              <w:bottom w:val="single" w:sz="8" w:space="0" w:color="000000"/>
-              <w:right w:val="single" w:sz="8" w:space="0" w:color="000000"/>
+              <w:left w:val="single" w:color="000000" w:sz="8" w:space="0"/>
+              <w:bottom w:val="single" w:color="000000" w:sz="8" w:space="0"/>
+              <w:right w:val="single" w:color="000000" w:sz="8" w:space="0"/>
             </w:tcBorders>
             <w:shd w:val="clear" w:color="auto" w:fill="EAEAEA"/>
             <w:tcMar>
@@ -3867,8 +3897,8 @@
             <w:tcBorders>
               <w:top w:val="nil"/>
               <w:left w:val="nil"/>
-              <w:bottom w:val="single" w:sz="8" w:space="0" w:color="000000"/>
-              <w:right w:val="single" w:sz="8" w:space="0" w:color="000000"/>
+              <w:bottom w:val="single" w:color="000000" w:sz="8" w:space="0"/>
+              <w:right w:val="single" w:color="000000" w:sz="8" w:space="0"/>
             </w:tcBorders>
             <w:tcMar>
               <w:top w:w="100" w:type="dxa"/>
@@ -3903,9 +3933,9 @@
             <w:tcW w:w="2655" w:type="dxa"/>
             <w:tcBorders>
               <w:top w:val="nil"/>
-              <w:left w:val="single" w:sz="8" w:space="0" w:color="000000"/>
-              <w:bottom w:val="single" w:sz="8" w:space="0" w:color="000000"/>
-              <w:right w:val="single" w:sz="8" w:space="0" w:color="000000"/>
+              <w:left w:val="single" w:color="000000" w:sz="8" w:space="0"/>
+              <w:bottom w:val="single" w:color="000000" w:sz="8" w:space="0"/>
+              <w:right w:val="single" w:color="000000" w:sz="8" w:space="0"/>
             </w:tcBorders>
             <w:shd w:val="clear" w:color="auto" w:fill="EAEAEA"/>
             <w:tcMar>
@@ -3950,8 +3980,8 @@
             <w:tcBorders>
               <w:top w:val="nil"/>
               <w:left w:val="nil"/>
-              <w:bottom w:val="single" w:sz="8" w:space="0" w:color="000000"/>
-              <w:right w:val="single" w:sz="8" w:space="0" w:color="000000"/>
+              <w:bottom w:val="single" w:color="000000" w:sz="8" w:space="0"/>
+              <w:right w:val="single" w:color="000000" w:sz="8" w:space="0"/>
             </w:tcBorders>
             <w:tcMar>
               <w:top w:w="100" w:type="dxa"/>
@@ -3989,9 +4019,9 @@
             <w:tcW w:w="2655" w:type="dxa"/>
             <w:tcBorders>
               <w:top w:val="nil"/>
-              <w:left w:val="single" w:sz="8" w:space="0" w:color="000000"/>
-              <w:bottom w:val="single" w:sz="8" w:space="0" w:color="000000"/>
-              <w:right w:val="single" w:sz="8" w:space="0" w:color="000000"/>
+              <w:left w:val="single" w:color="000000" w:sz="8" w:space="0"/>
+              <w:bottom w:val="single" w:color="000000" w:sz="8" w:space="0"/>
+              <w:right w:val="single" w:color="000000" w:sz="8" w:space="0"/>
             </w:tcBorders>
             <w:shd w:val="clear" w:color="auto" w:fill="EAEAEA"/>
             <w:tcMar>
@@ -4036,8 +4066,8 @@
             <w:tcBorders>
               <w:top w:val="nil"/>
               <w:left w:val="nil"/>
-              <w:bottom w:val="single" w:sz="8" w:space="0" w:color="000000"/>
-              <w:right w:val="single" w:sz="8" w:space="0" w:color="000000"/>
+              <w:bottom w:val="single" w:color="000000" w:sz="8" w:space="0"/>
+              <w:right w:val="single" w:color="000000" w:sz="8" w:space="0"/>
             </w:tcBorders>
             <w:tcMar>
               <w:top w:w="100" w:type="dxa"/>
@@ -4071,7 +4101,7 @@
       <w:pPr>
         <w:spacing w:before="240" w:after="200"/>
         <w:rPr>
-          <w:rFonts w:ascii="Times New Roman" w:eastAsia="Times New Roman" w:hAnsi="Times New Roman" w:cs="Times New Roman"/>
+          <w:rFonts w:ascii="Times New Roman" w:hAnsi="Times New Roman" w:eastAsia="Times New Roman" w:cs="Times New Roman"/>
           <w:color w:val="365F91"/>
           <w:sz w:val="26"/>
           <w:szCs w:val="26"/>
@@ -4085,7 +4115,7 @@
           <w:rFonts w:ascii="Times New Roman" w:hAnsi="Times New Roman" w:cs="Times New Roman"/>
         </w:rPr>
       </w:pPr>
-      <w:bookmarkStart w:id="7" w:name="_ckhcwzpjtp89" w:colFirst="0" w:colLast="0"/>
+      <w:bookmarkStart w:name="_ckhcwzpjtp89" w:colFirst="0" w:colLast="0" w:id="7"/>
       <w:bookmarkEnd w:id="7"/>
       <w:r>
         <w:rPr>
@@ -4093,7 +4123,7 @@
         </w:rPr>
         <w:br w:type="page"/>
       </w:r>
-      <w:bookmarkStart w:id="8" w:name="_nty1u6i8f17p" w:colFirst="0" w:colLast="0"/>
+      <w:bookmarkStart w:name="_nty1u6i8f17p" w:colFirst="0" w:colLast="0" w:id="8"/>
       <w:bookmarkEnd w:id="8"/>
     </w:p>
     <w:p>
@@ -4128,7 +4158,7 @@
           <w:rFonts w:ascii="Times New Roman" w:hAnsi="Times New Roman" w:cs="Times New Roman"/>
         </w:rPr>
       </w:pPr>
-      <w:bookmarkStart w:id="9" w:name="_8qadapdoits2" w:colFirst="0" w:colLast="0"/>
+      <w:bookmarkStart w:name="_8qadapdoits2" w:colFirst="0" w:colLast="0" w:id="9"/>
       <w:bookmarkEnd w:id="9"/>
       <w:r>
         <w:rPr>
@@ -4145,7 +4175,7 @@
           <w:szCs w:val="24"/>
         </w:rPr>
       </w:pPr>
-      <w:bookmarkStart w:id="10" w:name="_hoi1s2lzjkgc" w:colFirst="0" w:colLast="0"/>
+      <w:bookmarkStart w:name="_hoi1s2lzjkgc" w:colFirst="0" w:colLast="0" w:id="10"/>
       <w:bookmarkEnd w:id="10"/>
       <w:r>
         <w:rPr>
@@ -4362,7 +4392,7 @@
           <w:rFonts w:ascii="Times New Roman" w:hAnsi="Times New Roman" w:cs="Times New Roman"/>
         </w:rPr>
       </w:pPr>
-      <w:bookmarkStart w:id="11" w:name="_kzhd6bp6bhl4" w:colFirst="0" w:colLast="0"/>
+      <w:bookmarkStart w:name="_kzhd6bp6bhl4" w:colFirst="0" w:colLast="0" w:id="11"/>
       <w:bookmarkEnd w:id="11"/>
       <w:r>
         <w:rPr>
@@ -4433,7 +4463,7 @@
           <w:rFonts w:ascii="Times New Roman" w:hAnsi="Times New Roman" w:cs="Times New Roman"/>
         </w:rPr>
       </w:pPr>
-      <w:bookmarkStart w:id="12" w:name="_f4r0n3xlejyq" w:colFirst="0" w:colLast="0"/>
+      <w:bookmarkStart w:name="_f4r0n3xlejyq" w:colFirst="0" w:colLast="0" w:id="12"/>
       <w:bookmarkEnd w:id="12"/>
       <w:r>
         <w:rPr>
@@ -4512,10 +4542,10 @@
           <w:tcPr>
             <w:tcW w:w="4125" w:type="dxa"/>
             <w:tcBorders>
-              <w:top w:val="single" w:sz="8" w:space="0" w:color="000000"/>
-              <w:left w:val="single" w:sz="8" w:space="0" w:color="000000"/>
-              <w:bottom w:val="single" w:sz="8" w:space="0" w:color="000000"/>
-              <w:right w:val="single" w:sz="8" w:space="0" w:color="000000"/>
+              <w:top w:val="single" w:color="000000" w:sz="8" w:space="0"/>
+              <w:left w:val="single" w:color="000000" w:sz="8" w:space="0"/>
+              <w:bottom w:val="single" w:color="000000" w:sz="8" w:space="0"/>
+              <w:right w:val="single" w:color="000000" w:sz="8" w:space="0"/>
             </w:tcBorders>
             <w:tcMar>
               <w:top w:w="100" w:type="dxa"/>
@@ -4528,7 +4558,7 @@
             <w:pPr>
               <w:spacing w:before="240" w:after="120"/>
               <w:rPr>
-                <w:rFonts w:ascii="Times New Roman" w:eastAsia="Times New Roman" w:hAnsi="Times New Roman" w:cs="Times New Roman"/>
+                <w:rFonts w:ascii="Times New Roman" w:hAnsi="Times New Roman" w:eastAsia="Times New Roman" w:cs="Times New Roman"/>
                 <w:b/>
                 <w:sz w:val="24"/>
                 <w:szCs w:val="24"/>
@@ -4536,7 +4566,7 @@
             </w:pPr>
             <w:r>
               <w:rPr>
-                <w:rFonts w:ascii="Times New Roman" w:eastAsia="Times New Roman" w:hAnsi="Times New Roman" w:cs="Times New Roman"/>
+                <w:rFonts w:ascii="Times New Roman" w:hAnsi="Times New Roman" w:eastAsia="Times New Roman" w:cs="Times New Roman"/>
                 <w:b/>
                 <w:sz w:val="24"/>
                 <w:szCs w:val="24"/>
@@ -4549,10 +4579,10 @@
           <w:tcPr>
             <w:tcW w:w="5235" w:type="dxa"/>
             <w:tcBorders>
-              <w:top w:val="single" w:sz="8" w:space="0" w:color="000000"/>
+              <w:top w:val="single" w:color="000000" w:sz="8" w:space="0"/>
               <w:left w:val="nil"/>
-              <w:bottom w:val="single" w:sz="8" w:space="0" w:color="000000"/>
-              <w:right w:val="single" w:sz="8" w:space="0" w:color="000000"/>
+              <w:bottom w:val="single" w:color="000000" w:sz="8" w:space="0"/>
+              <w:right w:val="single" w:color="000000" w:sz="8" w:space="0"/>
             </w:tcBorders>
             <w:tcMar>
               <w:top w:w="100" w:type="dxa"/>
@@ -4565,7 +4595,7 @@
             <w:pPr>
               <w:spacing w:before="240" w:after="120"/>
               <w:rPr>
-                <w:rFonts w:ascii="Times New Roman" w:eastAsia="Times New Roman" w:hAnsi="Times New Roman" w:cs="Times New Roman"/>
+                <w:rFonts w:ascii="Times New Roman" w:hAnsi="Times New Roman" w:eastAsia="Times New Roman" w:cs="Times New Roman"/>
                 <w:color w:val="808080"/>
                 <w:sz w:val="24"/>
                 <w:szCs w:val="24"/>
@@ -4583,9 +4613,9 @@
             <w:tcW w:w="4125" w:type="dxa"/>
             <w:tcBorders>
               <w:top w:val="nil"/>
-              <w:left w:val="single" w:sz="8" w:space="0" w:color="000000"/>
-              <w:bottom w:val="single" w:sz="8" w:space="0" w:color="000000"/>
-              <w:right w:val="single" w:sz="8" w:space="0" w:color="000000"/>
+              <w:left w:val="single" w:color="000000" w:sz="8" w:space="0"/>
+              <w:bottom w:val="single" w:color="000000" w:sz="8" w:space="0"/>
+              <w:right w:val="single" w:color="000000" w:sz="8" w:space="0"/>
             </w:tcBorders>
             <w:tcMar>
               <w:top w:w="100" w:type="dxa"/>
@@ -4598,7 +4628,7 @@
             <w:pPr>
               <w:spacing w:before="240" w:after="120"/>
               <w:rPr>
-                <w:rFonts w:ascii="Times New Roman" w:eastAsia="Times New Roman" w:hAnsi="Times New Roman" w:cs="Times New Roman"/>
+                <w:rFonts w:ascii="Times New Roman" w:hAnsi="Times New Roman" w:eastAsia="Times New Roman" w:cs="Times New Roman"/>
                 <w:b/>
                 <w:sz w:val="24"/>
                 <w:szCs w:val="24"/>
@@ -4606,7 +4636,7 @@
             </w:pPr>
             <w:r>
               <w:rPr>
-                <w:rFonts w:ascii="Times New Roman" w:eastAsia="Times New Roman" w:hAnsi="Times New Roman" w:cs="Times New Roman"/>
+                <w:rFonts w:ascii="Times New Roman" w:hAnsi="Times New Roman" w:eastAsia="Times New Roman" w:cs="Times New Roman"/>
                 <w:b/>
                 <w:sz w:val="24"/>
                 <w:szCs w:val="24"/>
@@ -4621,8 +4651,8 @@
             <w:tcBorders>
               <w:top w:val="nil"/>
               <w:left w:val="nil"/>
-              <w:bottom w:val="single" w:sz="8" w:space="0" w:color="000000"/>
-              <w:right w:val="single" w:sz="8" w:space="0" w:color="000000"/>
+              <w:bottom w:val="single" w:color="000000" w:sz="8" w:space="0"/>
+              <w:right w:val="single" w:color="000000" w:sz="8" w:space="0"/>
             </w:tcBorders>
             <w:tcMar>
               <w:top w:w="100" w:type="dxa"/>
@@ -4634,14 +4664,14 @@
           <w:p>
             <w:pPr>
               <w:rPr>
-                <w:rFonts w:ascii="Times New Roman" w:eastAsia="Times New Roman" w:hAnsi="Times New Roman" w:cs="Times New Roman"/>
+                <w:rFonts w:ascii="Times New Roman" w:hAnsi="Times New Roman" w:eastAsia="Times New Roman" w:cs="Times New Roman"/>
                 <w:sz w:val="24"/>
                 <w:szCs w:val="24"/>
               </w:rPr>
             </w:pPr>
             <w:r>
               <w:rPr>
-                <w:rFonts w:ascii="Times New Roman" w:eastAsia="Times New Roman" w:hAnsi="Times New Roman" w:cs="Times New Roman"/>
+                <w:rFonts w:ascii="Times New Roman" w:hAnsi="Times New Roman" w:eastAsia="Times New Roman" w:cs="Times New Roman"/>
                 <w:sz w:val="24"/>
                 <w:szCs w:val="24"/>
               </w:rPr>
@@ -4657,7 +4687,7 @@
             </w:r>
             <w:r>
               <w:rPr>
-                <w:rFonts w:ascii="Times New Roman" w:eastAsia="Times New Roman" w:hAnsi="Times New Roman" w:cs="Times New Roman"/>
+                <w:rFonts w:ascii="Times New Roman" w:hAnsi="Times New Roman" w:eastAsia="Times New Roman" w:cs="Times New Roman"/>
                 <w:sz w:val="24"/>
                 <w:szCs w:val="24"/>
               </w:rPr>
@@ -4667,14 +4697,14 @@
           <w:p>
             <w:pPr>
               <w:rPr>
-                <w:rFonts w:ascii="Times New Roman" w:eastAsia="Times New Roman" w:hAnsi="Times New Roman" w:cs="Times New Roman"/>
+                <w:rFonts w:ascii="Times New Roman" w:hAnsi="Times New Roman" w:eastAsia="Times New Roman" w:cs="Times New Roman"/>
                 <w:sz w:val="24"/>
                 <w:szCs w:val="24"/>
               </w:rPr>
             </w:pPr>
             <w:r>
               <w:rPr>
-                <w:rFonts w:ascii="Times New Roman" w:eastAsia="Times New Roman" w:hAnsi="Times New Roman" w:cs="Times New Roman"/>
+                <w:rFonts w:ascii="Times New Roman" w:hAnsi="Times New Roman" w:eastAsia="Times New Roman" w:cs="Times New Roman"/>
                 <w:sz w:val="24"/>
                 <w:szCs w:val="24"/>
               </w:rPr>
@@ -4682,7 +4712,7 @@
             </w:r>
             <w:r>
               <w:rPr>
-                <w:rFonts w:ascii="Times New Roman" w:eastAsia="Times New Roman" w:hAnsi="Times New Roman" w:cs="Times New Roman"/>
+                <w:rFonts w:ascii="Times New Roman" w:hAnsi="Times New Roman" w:eastAsia="Times New Roman" w:cs="Times New Roman"/>
                 <w:sz w:val="24"/>
                 <w:szCs w:val="24"/>
               </w:rPr>
@@ -4690,7 +4720,7 @@
             </w:r>
             <w:r>
               <w:rPr>
-                <w:rFonts w:ascii="Times New Roman" w:eastAsia="Times New Roman" w:hAnsi="Times New Roman" w:cs="Times New Roman"/>
+                <w:rFonts w:ascii="Times New Roman" w:hAnsi="Times New Roman" w:eastAsia="Times New Roman" w:cs="Times New Roman"/>
                 <w:sz w:val="24"/>
                 <w:szCs w:val="24"/>
               </w:rPr>
@@ -4706,7 +4736,7 @@
             </w:r>
             <w:r>
               <w:rPr>
-                <w:rFonts w:ascii="Times New Roman" w:eastAsia="Times New Roman" w:hAnsi="Times New Roman" w:cs="Times New Roman"/>
+                <w:rFonts w:ascii="Times New Roman" w:hAnsi="Times New Roman" w:eastAsia="Times New Roman" w:cs="Times New Roman"/>
                 <w:sz w:val="24"/>
                 <w:szCs w:val="24"/>
               </w:rPr>
@@ -4716,14 +4746,14 @@
           <w:p>
             <w:pPr>
               <w:rPr>
-                <w:rFonts w:ascii="Times New Roman" w:eastAsia="Times New Roman" w:hAnsi="Times New Roman" w:cs="Times New Roman"/>
+                <w:rFonts w:ascii="Times New Roman" w:hAnsi="Times New Roman" w:eastAsia="Times New Roman" w:cs="Times New Roman"/>
                 <w:sz w:val="24"/>
                 <w:szCs w:val="24"/>
               </w:rPr>
             </w:pPr>
             <w:r>
               <w:rPr>
-                <w:rFonts w:ascii="Times New Roman" w:eastAsia="Times New Roman" w:hAnsi="Times New Roman" w:cs="Times New Roman"/>
+                <w:rFonts w:ascii="Times New Roman" w:hAnsi="Times New Roman" w:eastAsia="Times New Roman" w:cs="Times New Roman"/>
                 <w:sz w:val="24"/>
                 <w:szCs w:val="24"/>
               </w:rPr>
@@ -4740,7 +4770,7 @@
             </w:r>
             <w:r>
               <w:rPr>
-                <w:rFonts w:ascii="Times New Roman" w:eastAsia="Times New Roman" w:hAnsi="Times New Roman" w:cs="Times New Roman"/>
+                <w:rFonts w:ascii="Times New Roman" w:hAnsi="Times New Roman" w:eastAsia="Times New Roman" w:cs="Times New Roman"/>
                 <w:sz w:val="24"/>
                 <w:szCs w:val="24"/>
               </w:rPr>
@@ -4750,14 +4780,14 @@
           <w:p>
             <w:pPr>
               <w:rPr>
-                <w:rFonts w:ascii="Times New Roman" w:eastAsia="Times New Roman" w:hAnsi="Times New Roman" w:cs="Times New Roman"/>
+                <w:rFonts w:ascii="Times New Roman" w:hAnsi="Times New Roman" w:eastAsia="Times New Roman" w:cs="Times New Roman"/>
                 <w:sz w:val="24"/>
                 <w:szCs w:val="24"/>
               </w:rPr>
             </w:pPr>
             <w:r>
               <w:rPr>
-                <w:rFonts w:ascii="Times New Roman" w:eastAsia="Times New Roman" w:hAnsi="Times New Roman" w:cs="Times New Roman"/>
+                <w:rFonts w:ascii="Times New Roman" w:hAnsi="Times New Roman" w:eastAsia="Times New Roman" w:cs="Times New Roman"/>
                 <w:sz w:val="24"/>
                 <w:szCs w:val="24"/>
               </w:rPr>
@@ -4783,9 +4813,9 @@
             <w:tcW w:w="4125" w:type="dxa"/>
             <w:tcBorders>
               <w:top w:val="nil"/>
-              <w:left w:val="single" w:sz="8" w:space="0" w:color="000000"/>
-              <w:bottom w:val="single" w:sz="8" w:space="0" w:color="000000"/>
-              <w:right w:val="single" w:sz="8" w:space="0" w:color="000000"/>
+              <w:left w:val="single" w:color="000000" w:sz="8" w:space="0"/>
+              <w:bottom w:val="single" w:color="000000" w:sz="8" w:space="0"/>
+              <w:right w:val="single" w:color="000000" w:sz="8" w:space="0"/>
             </w:tcBorders>
             <w:tcMar>
               <w:top w:w="100" w:type="dxa"/>
@@ -4798,7 +4828,7 @@
             <w:pPr>
               <w:spacing w:before="240" w:after="120"/>
               <w:rPr>
-                <w:rFonts w:ascii="Times New Roman" w:eastAsia="Times New Roman" w:hAnsi="Times New Roman" w:cs="Times New Roman"/>
+                <w:rFonts w:ascii="Times New Roman" w:hAnsi="Times New Roman" w:eastAsia="Times New Roman" w:cs="Times New Roman"/>
                 <w:b/>
                 <w:sz w:val="24"/>
                 <w:szCs w:val="24"/>
@@ -4806,7 +4836,7 @@
             </w:pPr>
             <w:r>
               <w:rPr>
-                <w:rFonts w:ascii="Times New Roman" w:eastAsia="Times New Roman" w:hAnsi="Times New Roman" w:cs="Times New Roman"/>
+                <w:rFonts w:ascii="Times New Roman" w:hAnsi="Times New Roman" w:eastAsia="Times New Roman" w:cs="Times New Roman"/>
                 <w:b/>
                 <w:sz w:val="24"/>
                 <w:szCs w:val="24"/>
@@ -4821,8 +4851,8 @@
             <w:tcBorders>
               <w:top w:val="nil"/>
               <w:left w:val="nil"/>
-              <w:bottom w:val="single" w:sz="8" w:space="0" w:color="000000"/>
-              <w:right w:val="single" w:sz="8" w:space="0" w:color="000000"/>
+              <w:bottom w:val="single" w:color="000000" w:sz="8" w:space="0"/>
+              <w:right w:val="single" w:color="000000" w:sz="8" w:space="0"/>
             </w:tcBorders>
             <w:tcMar>
               <w:top w:w="100" w:type="dxa"/>
@@ -4835,7 +4865,7 @@
             <w:pPr>
               <w:spacing w:before="240" w:after="120"/>
               <w:rPr>
-                <w:rFonts w:ascii="Times New Roman" w:eastAsia="Times New Roman" w:hAnsi="Times New Roman" w:cs="Times New Roman"/>
+                <w:rFonts w:ascii="Times New Roman" w:hAnsi="Times New Roman" w:eastAsia="Times New Roman" w:cs="Times New Roman"/>
                 <w:color w:val="808080"/>
                 <w:sz w:val="24"/>
                 <w:szCs w:val="24"/>
@@ -4853,9 +4883,9 @@
             <w:tcW w:w="4125" w:type="dxa"/>
             <w:tcBorders>
               <w:top w:val="nil"/>
-              <w:left w:val="single" w:sz="8" w:space="0" w:color="000000"/>
-              <w:bottom w:val="single" w:sz="8" w:space="0" w:color="000000"/>
-              <w:right w:val="single" w:sz="8" w:space="0" w:color="000000"/>
+              <w:left w:val="single" w:color="000000" w:sz="8" w:space="0"/>
+              <w:bottom w:val="single" w:color="000000" w:sz="8" w:space="0"/>
+              <w:right w:val="single" w:color="000000" w:sz="8" w:space="0"/>
             </w:tcBorders>
             <w:tcMar>
               <w:top w:w="100" w:type="dxa"/>
@@ -4868,7 +4898,7 @@
             <w:pPr>
               <w:spacing w:before="240" w:after="120"/>
               <w:rPr>
-                <w:rFonts w:ascii="Times New Roman" w:eastAsia="Times New Roman" w:hAnsi="Times New Roman" w:cs="Times New Roman"/>
+                <w:rFonts w:ascii="Times New Roman" w:hAnsi="Times New Roman" w:eastAsia="Times New Roman" w:cs="Times New Roman"/>
                 <w:b/>
                 <w:sz w:val="24"/>
                 <w:szCs w:val="24"/>
@@ -4876,7 +4906,7 @@
             </w:pPr>
             <w:r>
               <w:rPr>
-                <w:rFonts w:ascii="Times New Roman" w:eastAsia="Times New Roman" w:hAnsi="Times New Roman" w:cs="Times New Roman"/>
+                <w:rFonts w:ascii="Times New Roman" w:hAnsi="Times New Roman" w:eastAsia="Times New Roman" w:cs="Times New Roman"/>
                 <w:b/>
                 <w:sz w:val="24"/>
                 <w:szCs w:val="24"/>
@@ -4891,8 +4921,8 @@
             <w:tcBorders>
               <w:top w:val="nil"/>
               <w:left w:val="nil"/>
-              <w:bottom w:val="single" w:sz="8" w:space="0" w:color="000000"/>
-              <w:right w:val="single" w:sz="8" w:space="0" w:color="000000"/>
+              <w:bottom w:val="single" w:color="000000" w:sz="8" w:space="0"/>
+              <w:right w:val="single" w:color="000000" w:sz="8" w:space="0"/>
             </w:tcBorders>
             <w:tcMar>
               <w:top w:w="100" w:type="dxa"/>
@@ -4905,7 +4935,7 @@
             <w:pPr>
               <w:spacing w:before="240" w:after="120"/>
               <w:rPr>
-                <w:rFonts w:ascii="Times New Roman" w:eastAsia="Times New Roman" w:hAnsi="Times New Roman" w:cs="Times New Roman"/>
+                <w:rFonts w:ascii="Times New Roman" w:hAnsi="Times New Roman" w:eastAsia="Times New Roman" w:cs="Times New Roman"/>
                 <w:color w:val="808080"/>
                 <w:sz w:val="24"/>
                 <w:szCs w:val="24"/>
@@ -4923,9 +4953,9 @@
             <w:tcW w:w="4125" w:type="dxa"/>
             <w:tcBorders>
               <w:top w:val="nil"/>
-              <w:left w:val="single" w:sz="8" w:space="0" w:color="000000"/>
-              <w:bottom w:val="single" w:sz="8" w:space="0" w:color="000000"/>
-              <w:right w:val="single" w:sz="8" w:space="0" w:color="000000"/>
+              <w:left w:val="single" w:color="000000" w:sz="8" w:space="0"/>
+              <w:bottom w:val="single" w:color="000000" w:sz="8" w:space="0"/>
+              <w:right w:val="single" w:color="000000" w:sz="8" w:space="0"/>
             </w:tcBorders>
             <w:tcMar>
               <w:top w:w="100" w:type="dxa"/>
@@ -4938,7 +4968,7 @@
             <w:pPr>
               <w:spacing w:before="240" w:after="120"/>
               <w:rPr>
-                <w:rFonts w:ascii="Times New Roman" w:eastAsia="Times New Roman" w:hAnsi="Times New Roman" w:cs="Times New Roman"/>
+                <w:rFonts w:ascii="Times New Roman" w:hAnsi="Times New Roman" w:eastAsia="Times New Roman" w:cs="Times New Roman"/>
                 <w:b/>
                 <w:sz w:val="24"/>
                 <w:szCs w:val="24"/>
@@ -4946,7 +4976,7 @@
             </w:pPr>
             <w:r>
               <w:rPr>
-                <w:rFonts w:ascii="Times New Roman" w:eastAsia="Times New Roman" w:hAnsi="Times New Roman" w:cs="Times New Roman"/>
+                <w:rFonts w:ascii="Times New Roman" w:hAnsi="Times New Roman" w:eastAsia="Times New Roman" w:cs="Times New Roman"/>
                 <w:b/>
                 <w:sz w:val="24"/>
                 <w:szCs w:val="24"/>
@@ -4961,8 +4991,8 @@
             <w:tcBorders>
               <w:top w:val="nil"/>
               <w:left w:val="nil"/>
-              <w:bottom w:val="single" w:sz="8" w:space="0" w:color="000000"/>
-              <w:right w:val="single" w:sz="8" w:space="0" w:color="000000"/>
+              <w:bottom w:val="single" w:color="000000" w:sz="8" w:space="0"/>
+              <w:right w:val="single" w:color="000000" w:sz="8" w:space="0"/>
             </w:tcBorders>
             <w:tcMar>
               <w:top w:w="100" w:type="dxa"/>
@@ -4975,7 +5005,7 @@
             <w:pPr>
               <w:spacing w:before="240" w:after="120"/>
               <w:rPr>
-                <w:rFonts w:ascii="Times New Roman" w:eastAsia="Times New Roman" w:hAnsi="Times New Roman" w:cs="Times New Roman"/>
+                <w:rFonts w:ascii="Times New Roman" w:hAnsi="Times New Roman" w:eastAsia="Times New Roman" w:cs="Times New Roman"/>
                 <w:color w:val="808080"/>
                 <w:sz w:val="24"/>
                 <w:szCs w:val="24"/>
@@ -4993,9 +5023,9 @@
             <w:tcW w:w="4125" w:type="dxa"/>
             <w:tcBorders>
               <w:top w:val="nil"/>
-              <w:left w:val="single" w:sz="8" w:space="0" w:color="000000"/>
-              <w:bottom w:val="single" w:sz="8" w:space="0" w:color="000000"/>
-              <w:right w:val="single" w:sz="8" w:space="0" w:color="000000"/>
+              <w:left w:val="single" w:color="000000" w:sz="8" w:space="0"/>
+              <w:bottom w:val="single" w:color="000000" w:sz="8" w:space="0"/>
+              <w:right w:val="single" w:color="000000" w:sz="8" w:space="0"/>
             </w:tcBorders>
             <w:tcMar>
               <w:top w:w="100" w:type="dxa"/>
@@ -5008,7 +5038,7 @@
             <w:pPr>
               <w:spacing w:before="240" w:after="120"/>
               <w:rPr>
-                <w:rFonts w:ascii="Times New Roman" w:eastAsia="Times New Roman" w:hAnsi="Times New Roman" w:cs="Times New Roman"/>
+                <w:rFonts w:ascii="Times New Roman" w:hAnsi="Times New Roman" w:eastAsia="Times New Roman" w:cs="Times New Roman"/>
                 <w:b/>
                 <w:sz w:val="24"/>
                 <w:szCs w:val="24"/>
@@ -5016,7 +5046,7 @@
             </w:pPr>
             <w:r>
               <w:rPr>
-                <w:rFonts w:ascii="Times New Roman" w:eastAsia="Times New Roman" w:hAnsi="Times New Roman" w:cs="Times New Roman"/>
+                <w:rFonts w:ascii="Times New Roman" w:hAnsi="Times New Roman" w:eastAsia="Times New Roman" w:cs="Times New Roman"/>
                 <w:b/>
                 <w:sz w:val="24"/>
                 <w:szCs w:val="24"/>
@@ -5031,8 +5061,8 @@
             <w:tcBorders>
               <w:top w:val="nil"/>
               <w:left w:val="nil"/>
-              <w:bottom w:val="single" w:sz="8" w:space="0" w:color="000000"/>
-              <w:right w:val="single" w:sz="8" w:space="0" w:color="000000"/>
+              <w:bottom w:val="single" w:color="000000" w:sz="8" w:space="0"/>
+              <w:right w:val="single" w:color="000000" w:sz="8" w:space="0"/>
             </w:tcBorders>
             <w:tcMar>
               <w:top w:w="100" w:type="dxa"/>
@@ -5045,7 +5075,7 @@
             <w:pPr>
               <w:spacing w:before="240" w:after="120"/>
               <w:rPr>
-                <w:rFonts w:ascii="Times New Roman" w:eastAsia="Times New Roman" w:hAnsi="Times New Roman" w:cs="Times New Roman"/>
+                <w:rFonts w:ascii="Times New Roman" w:hAnsi="Times New Roman" w:eastAsia="Times New Roman" w:cs="Times New Roman"/>
                 <w:color w:val="808080"/>
                 <w:sz w:val="24"/>
                 <w:szCs w:val="24"/>
@@ -5063,9 +5093,9 @@
             <w:tcW w:w="4125" w:type="dxa"/>
             <w:tcBorders>
               <w:top w:val="nil"/>
-              <w:left w:val="single" w:sz="8" w:space="0" w:color="000000"/>
-              <w:bottom w:val="single" w:sz="8" w:space="0" w:color="000000"/>
-              <w:right w:val="single" w:sz="8" w:space="0" w:color="000000"/>
+              <w:left w:val="single" w:color="000000" w:sz="8" w:space="0"/>
+              <w:bottom w:val="single" w:color="000000" w:sz="8" w:space="0"/>
+              <w:right w:val="single" w:color="000000" w:sz="8" w:space="0"/>
             </w:tcBorders>
             <w:tcMar>
               <w:top w:w="100" w:type="dxa"/>
@@ -5078,7 +5108,7 @@
             <w:pPr>
               <w:spacing w:before="240" w:after="120"/>
               <w:rPr>
-                <w:rFonts w:ascii="Times New Roman" w:eastAsia="Times New Roman" w:hAnsi="Times New Roman" w:cs="Times New Roman"/>
+                <w:rFonts w:ascii="Times New Roman" w:hAnsi="Times New Roman" w:eastAsia="Times New Roman" w:cs="Times New Roman"/>
                 <w:b/>
                 <w:sz w:val="24"/>
                 <w:szCs w:val="24"/>
@@ -5086,7 +5116,7 @@
             </w:pPr>
             <w:r>
               <w:rPr>
-                <w:rFonts w:ascii="Times New Roman" w:eastAsia="Times New Roman" w:hAnsi="Times New Roman" w:cs="Times New Roman"/>
+                <w:rFonts w:ascii="Times New Roman" w:hAnsi="Times New Roman" w:eastAsia="Times New Roman" w:cs="Times New Roman"/>
                 <w:b/>
                 <w:sz w:val="24"/>
                 <w:szCs w:val="24"/>
@@ -5101,8 +5131,8 @@
             <w:tcBorders>
               <w:top w:val="nil"/>
               <w:left w:val="nil"/>
-              <w:bottom w:val="single" w:sz="8" w:space="0" w:color="000000"/>
-              <w:right w:val="single" w:sz="8" w:space="0" w:color="000000"/>
+              <w:bottom w:val="single" w:color="000000" w:sz="8" w:space="0"/>
+              <w:right w:val="single" w:color="000000" w:sz="8" w:space="0"/>
             </w:tcBorders>
             <w:tcMar>
               <w:top w:w="100" w:type="dxa"/>
@@ -5115,7 +5145,7 @@
             <w:pPr>
               <w:spacing w:before="240" w:after="120"/>
               <w:rPr>
-                <w:rFonts w:ascii="Times New Roman" w:eastAsia="Times New Roman" w:hAnsi="Times New Roman" w:cs="Times New Roman"/>
+                <w:rFonts w:ascii="Times New Roman" w:hAnsi="Times New Roman" w:eastAsia="Times New Roman" w:cs="Times New Roman"/>
                 <w:color w:val="808080"/>
                 <w:sz w:val="24"/>
                 <w:szCs w:val="24"/>
@@ -5133,9 +5163,9 @@
             <w:tcW w:w="4125" w:type="dxa"/>
             <w:tcBorders>
               <w:top w:val="nil"/>
-              <w:left w:val="single" w:sz="8" w:space="0" w:color="000000"/>
-              <w:bottom w:val="single" w:sz="8" w:space="0" w:color="000000"/>
-              <w:right w:val="single" w:sz="8" w:space="0" w:color="000000"/>
+              <w:left w:val="single" w:color="000000" w:sz="8" w:space="0"/>
+              <w:bottom w:val="single" w:color="000000" w:sz="8" w:space="0"/>
+              <w:right w:val="single" w:color="000000" w:sz="8" w:space="0"/>
             </w:tcBorders>
             <w:tcMar>
               <w:top w:w="100" w:type="dxa"/>
@@ -5148,7 +5178,7 @@
             <w:pPr>
               <w:spacing w:before="240" w:after="120"/>
               <w:rPr>
-                <w:rFonts w:ascii="Times New Roman" w:eastAsia="Times New Roman" w:hAnsi="Times New Roman" w:cs="Times New Roman"/>
+                <w:rFonts w:ascii="Times New Roman" w:hAnsi="Times New Roman" w:eastAsia="Times New Roman" w:cs="Times New Roman"/>
                 <w:b/>
                 <w:sz w:val="24"/>
                 <w:szCs w:val="24"/>
@@ -5156,7 +5186,7 @@
             </w:pPr>
             <w:r>
               <w:rPr>
-                <w:rFonts w:ascii="Times New Roman" w:eastAsia="Times New Roman" w:hAnsi="Times New Roman" w:cs="Times New Roman"/>
+                <w:rFonts w:ascii="Times New Roman" w:hAnsi="Times New Roman" w:eastAsia="Times New Roman" w:cs="Times New Roman"/>
                 <w:b/>
                 <w:sz w:val="24"/>
                 <w:szCs w:val="24"/>
@@ -5171,8 +5201,8 @@
             <w:tcBorders>
               <w:top w:val="nil"/>
               <w:left w:val="nil"/>
-              <w:bottom w:val="single" w:sz="8" w:space="0" w:color="000000"/>
-              <w:right w:val="single" w:sz="8" w:space="0" w:color="000000"/>
+              <w:bottom w:val="single" w:color="000000" w:sz="8" w:space="0"/>
+              <w:right w:val="single" w:color="000000" w:sz="8" w:space="0"/>
             </w:tcBorders>
             <w:tcMar>
               <w:top w:w="100" w:type="dxa"/>
@@ -5184,14 +5214,14 @@
           <w:p>
             <w:pPr>
               <w:rPr>
-                <w:rFonts w:ascii="Times New Roman" w:eastAsia="Times New Roman" w:hAnsi="Times New Roman" w:cs="Times New Roman"/>
+                <w:rFonts w:ascii="Times New Roman" w:hAnsi="Times New Roman" w:eastAsia="Times New Roman" w:cs="Times New Roman"/>
                 <w:sz w:val="24"/>
                 <w:szCs w:val="24"/>
               </w:rPr>
             </w:pPr>
             <w:r>
               <w:rPr>
-                <w:rFonts w:ascii="Times New Roman" w:eastAsia="Times New Roman" w:hAnsi="Times New Roman" w:cs="Times New Roman"/>
+                <w:rFonts w:ascii="Times New Roman" w:hAnsi="Times New Roman" w:eastAsia="Times New Roman" w:cs="Times New Roman"/>
                 <w:sz w:val="24"/>
                 <w:szCs w:val="24"/>
               </w:rPr>
@@ -5207,7 +5237,7 @@
             </w:r>
             <w:r>
               <w:rPr>
-                <w:rFonts w:ascii="Times New Roman" w:eastAsia="Times New Roman" w:hAnsi="Times New Roman" w:cs="Times New Roman"/>
+                <w:rFonts w:ascii="Times New Roman" w:hAnsi="Times New Roman" w:eastAsia="Times New Roman" w:cs="Times New Roman"/>
                 <w:sz w:val="24"/>
                 <w:szCs w:val="24"/>
               </w:rPr>
@@ -5217,14 +5247,14 @@
           <w:p>
             <w:pPr>
               <w:rPr>
-                <w:rFonts w:ascii="Times New Roman" w:eastAsia="Times New Roman" w:hAnsi="Times New Roman" w:cs="Times New Roman"/>
+                <w:rFonts w:ascii="Times New Roman" w:hAnsi="Times New Roman" w:eastAsia="Times New Roman" w:cs="Times New Roman"/>
                 <w:sz w:val="24"/>
                 <w:szCs w:val="24"/>
               </w:rPr>
             </w:pPr>
             <w:r>
               <w:rPr>
-                <w:rFonts w:ascii="Times New Roman" w:eastAsia="Times New Roman" w:hAnsi="Times New Roman" w:cs="Times New Roman"/>
+                <w:rFonts w:ascii="Times New Roman" w:hAnsi="Times New Roman" w:eastAsia="Times New Roman" w:cs="Times New Roman"/>
                 <w:sz w:val="24"/>
                 <w:szCs w:val="24"/>
               </w:rPr>
@@ -5240,7 +5270,7 @@
             </w:r>
             <w:r>
               <w:rPr>
-                <w:rFonts w:ascii="Times New Roman" w:eastAsia="Times New Roman" w:hAnsi="Times New Roman" w:cs="Times New Roman"/>
+                <w:rFonts w:ascii="Times New Roman" w:hAnsi="Times New Roman" w:eastAsia="Times New Roman" w:cs="Times New Roman"/>
                 <w:sz w:val="24"/>
                 <w:szCs w:val="24"/>
               </w:rPr>
@@ -5250,14 +5280,14 @@
           <w:p>
             <w:pPr>
               <w:rPr>
-                <w:rFonts w:ascii="Times New Roman" w:eastAsia="Times New Roman" w:hAnsi="Times New Roman" w:cs="Times New Roman"/>
+                <w:rFonts w:ascii="Times New Roman" w:hAnsi="Times New Roman" w:eastAsia="Times New Roman" w:cs="Times New Roman"/>
                 <w:sz w:val="24"/>
                 <w:szCs w:val="24"/>
               </w:rPr>
             </w:pPr>
             <w:r>
               <w:rPr>
-                <w:rFonts w:ascii="Times New Roman" w:eastAsia="Times New Roman" w:hAnsi="Times New Roman" w:cs="Times New Roman"/>
+                <w:rFonts w:ascii="Times New Roman" w:hAnsi="Times New Roman" w:eastAsia="Times New Roman" w:cs="Times New Roman"/>
                 <w:sz w:val="24"/>
                 <w:szCs w:val="24"/>
               </w:rPr>
@@ -5274,7 +5304,7 @@
             </w:r>
             <w:r>
               <w:rPr>
-                <w:rFonts w:ascii="Times New Roman" w:eastAsia="Times New Roman" w:hAnsi="Times New Roman" w:cs="Times New Roman"/>
+                <w:rFonts w:ascii="Times New Roman" w:hAnsi="Times New Roman" w:eastAsia="Times New Roman" w:cs="Times New Roman"/>
                 <w:sz w:val="24"/>
                 <w:szCs w:val="24"/>
               </w:rPr>
@@ -5292,9 +5322,9 @@
             <w:tcW w:w="4125" w:type="dxa"/>
             <w:tcBorders>
               <w:top w:val="nil"/>
-              <w:left w:val="single" w:sz="8" w:space="0" w:color="000000"/>
-              <w:bottom w:val="single" w:sz="8" w:space="0" w:color="000000"/>
-              <w:right w:val="single" w:sz="8" w:space="0" w:color="000000"/>
+              <w:left w:val="single" w:color="000000" w:sz="8" w:space="0"/>
+              <w:bottom w:val="single" w:color="000000" w:sz="8" w:space="0"/>
+              <w:right w:val="single" w:color="000000" w:sz="8" w:space="0"/>
             </w:tcBorders>
             <w:tcMar>
               <w:top w:w="100" w:type="dxa"/>
@@ -5307,7 +5337,7 @@
             <w:pPr>
               <w:spacing w:before="240" w:after="120"/>
               <w:rPr>
-                <w:rFonts w:ascii="Times New Roman" w:eastAsia="Times New Roman" w:hAnsi="Times New Roman" w:cs="Times New Roman"/>
+                <w:rFonts w:ascii="Times New Roman" w:hAnsi="Times New Roman" w:eastAsia="Times New Roman" w:cs="Times New Roman"/>
                 <w:b/>
                 <w:sz w:val="24"/>
                 <w:szCs w:val="24"/>
@@ -5315,7 +5345,7 @@
             </w:pPr>
             <w:r>
               <w:rPr>
-                <w:rFonts w:ascii="Times New Roman" w:eastAsia="Times New Roman" w:hAnsi="Times New Roman" w:cs="Times New Roman"/>
+                <w:rFonts w:ascii="Times New Roman" w:hAnsi="Times New Roman" w:eastAsia="Times New Roman" w:cs="Times New Roman"/>
                 <w:b/>
                 <w:sz w:val="24"/>
                 <w:szCs w:val="24"/>
@@ -5330,8 +5360,8 @@
             <w:tcBorders>
               <w:top w:val="nil"/>
               <w:left w:val="nil"/>
-              <w:bottom w:val="single" w:sz="8" w:space="0" w:color="000000"/>
-              <w:right w:val="single" w:sz="8" w:space="0" w:color="000000"/>
+              <w:bottom w:val="single" w:color="000000" w:sz="8" w:space="0"/>
+              <w:right w:val="single" w:color="000000" w:sz="8" w:space="0"/>
             </w:tcBorders>
             <w:tcMar>
               <w:top w:w="100" w:type="dxa"/>
@@ -5344,7 +5374,7 @@
             <w:pPr>
               <w:spacing w:before="240" w:after="120"/>
               <w:rPr>
-                <w:rFonts w:ascii="Times New Roman" w:eastAsia="Times New Roman" w:hAnsi="Times New Roman" w:cs="Times New Roman"/>
+                <w:rFonts w:ascii="Times New Roman" w:hAnsi="Times New Roman" w:eastAsia="Times New Roman" w:cs="Times New Roman"/>
                 <w:color w:val="808080"/>
                 <w:sz w:val="24"/>
                 <w:szCs w:val="24"/>
@@ -5361,7 +5391,7 @@
           <w:rFonts w:ascii="Times New Roman" w:hAnsi="Times New Roman" w:cs="Times New Roman"/>
         </w:rPr>
       </w:pPr>
-      <w:bookmarkStart w:id="13" w:name="_y8ufkjn0fyx8" w:colFirst="0" w:colLast="0"/>
+      <w:bookmarkStart w:name="_y8ufkjn0fyx8" w:colFirst="0" w:colLast="0" w:id="13"/>
       <w:bookmarkEnd w:id="13"/>
       <w:r>
         <w:rPr>
@@ -5381,7 +5411,7 @@
           <w:rFonts w:ascii="Times New Roman" w:hAnsi="Times New Roman" w:cs="Times New Roman"/>
         </w:rPr>
       </w:pPr>
-      <w:bookmarkStart w:id="14" w:name="_gg6n3e4piylu" w:colFirst="0" w:colLast="0"/>
+      <w:bookmarkStart w:name="_gg6n3e4piylu" w:colFirst="0" w:colLast="0" w:id="14"/>
       <w:bookmarkEnd w:id="14"/>
       <w:r>
         <w:rPr>
@@ -5415,45 +5445,33 @@
         </w:rPr>
         <w:t xml:space="preserve"> completed </w:t>
       </w:r>
-      <w:hyperlink r:id="rId20" w:tgtFrame="_blank" w:history="1">
-        <w:hyperlink r:id="rId21" w:history="1">
-          <w:r>
-            <w:rPr>
-              <w:rStyle w:val="Hyperlink"/>
-              <w:rFonts w:ascii="Times New Roman" w:hAnsi="Times New Roman" w:cs="Times New Roman"/>
-              <w:sz w:val="24"/>
-              <w:szCs w:val="24"/>
-            </w:rPr>
-            <w:t>Equipment Table GSA PACS Application (</w:t>
-          </w:r>
-          <w:r>
-            <w:rPr>
-              <w:rStyle w:val="Hyperlink"/>
-              <w:rFonts w:ascii="Times New Roman" w:hAnsi="Times New Roman" w:cs="Times New Roman"/>
-              <w:sz w:val="24"/>
-              <w:szCs w:val="24"/>
-            </w:rPr>
-            <w:t>MS Excel</w:t>
-          </w:r>
-          <w:r>
-            <w:rPr>
-              <w:rStyle w:val="Hyperlink"/>
-              <w:rFonts w:ascii="Times New Roman" w:hAnsi="Times New Roman" w:cs="Times New Roman"/>
-              <w:sz w:val="24"/>
-              <w:szCs w:val="24"/>
-            </w:rPr>
-            <w:t>)</w:t>
-          </w:r>
-        </w:hyperlink>
+      <w:hyperlink r:id="R700474a9fdda40f2">
         <w:r>
           <w:rPr>
             <w:rStyle w:val="Hyperlink"/>
             <w:rFonts w:ascii="Times New Roman" w:hAnsi="Times New Roman" w:cs="Times New Roman"/>
             <w:sz w:val="24"/>
             <w:szCs w:val="24"/>
-            <w:u w:val="none"/>
           </w:rPr>
-          <w:t> </w:t>
+          <w:t>Equipment Table GSA PACS Application (</w:t>
+        </w:r>
+        <w:r>
+          <w:rPr>
+            <w:rStyle w:val="Hyperlink"/>
+            <w:rFonts w:ascii="Times New Roman" w:hAnsi="Times New Roman" w:cs="Times New Roman"/>
+            <w:sz w:val="24"/>
+            <w:szCs w:val="24"/>
+          </w:rPr>
+          <w:t>MS Excel</w:t>
+        </w:r>
+        <w:r>
+          <w:rPr>
+            <w:rStyle w:val="Hyperlink"/>
+            <w:rFonts w:ascii="Times New Roman" w:hAnsi="Times New Roman" w:cs="Times New Roman"/>
+            <w:sz w:val="24"/>
+            <w:szCs w:val="24"/>
+          </w:rPr>
+          <w:t>)</w:t>
         </w:r>
       </w:hyperlink>
       <w:r>
@@ -5528,7 +5546,7 @@
         </w:rPr>
         <w:t xml:space="preserve"> provided in the </w:t>
       </w:r>
-      <w:hyperlink r:id="rId22" w:history="1">
+      <w:hyperlink r:id="R7c54b6767f8b4b1f">
         <w:r>
           <w:rPr>
             <w:rStyle w:val="Hyperlink"/>
@@ -5641,6 +5659,14 @@
         </w:rPr>
         <w:t>.</w:t>
       </w:r>
+      <w:r>
+        <w:rPr>
+          <w:rFonts w:ascii="Times New Roman" w:hAnsi="Times New Roman" w:cs="Times New Roman"/>
+          <w:sz w:val="24"/>
+          <w:szCs w:val="24"/>
+        </w:rPr>
+        <w:t>.</w:t>
+      </w:r>
     </w:p>
     <w:p>
       <w:pPr>
@@ -5651,8 +5677,8 @@
           <w:szCs w:val="24"/>
         </w:rPr>
       </w:pPr>
-      <w:bookmarkStart w:id="15" w:name="_bwwajgray2qe" w:colFirst="0" w:colLast="0"/>
-      <w:bookmarkStart w:id="16" w:name="_595atwl892y3" w:colFirst="0" w:colLast="0"/>
+      <w:bookmarkStart w:name="_bwwajgray2qe" w:colFirst="0" w:colLast="0" w:id="15"/>
+      <w:bookmarkStart w:name="_595atwl892y3" w:colFirst="0" w:colLast="0" w:id="16"/>
       <w:bookmarkEnd w:id="15"/>
       <w:bookmarkEnd w:id="16"/>
       <w:r>
@@ -5672,7 +5698,7 @@
         </w:rPr>
         <w:sectPr>
           <w:footerReference w:type="default" r:id="rId23"/>
-          <w:pgSz w:w="12240" w:h="15840"/>
+          <w:pgSz w:w="12240" w:h="15840" w:orient="portrait"/>
           <w:pgMar w:top="1440" w:right="1440" w:bottom="1440" w:left="1440" w:header="720" w:footer="720" w:gutter="0"/>
           <w:pgNumType w:start="1"/>
           <w:cols w:space="720"/>
@@ -5691,7 +5717,7 @@
           <w:rFonts w:ascii="Times New Roman" w:hAnsi="Times New Roman" w:cs="Times New Roman"/>
         </w:rPr>
       </w:pPr>
-      <w:bookmarkStart w:id="17" w:name="_50q6d4ua8yec" w:colFirst="0" w:colLast="0"/>
+      <w:bookmarkStart w:name="_50q6d4ua8yec" w:colFirst="0" w:colLast="0" w:id="17"/>
       <w:bookmarkEnd w:id="17"/>
       <w:r>
         <w:rPr>
@@ -5730,7 +5756,7 @@
           <w:rFonts w:ascii="Times New Roman" w:hAnsi="Times New Roman" w:cs="Times New Roman"/>
         </w:rPr>
       </w:pPr>
-      <w:bookmarkStart w:id="18" w:name="_6l1mvggv7zzd" w:colFirst="0" w:colLast="0"/>
+      <w:bookmarkStart w:name="_6l1mvggv7zzd" w:colFirst="0" w:colLast="0" w:id="18"/>
       <w:bookmarkEnd w:id="18"/>
       <w:r>
         <w:rPr>
@@ -5766,10 +5792,10 @@
           <w:tcPr>
             <w:tcW w:w="4091" w:type="dxa"/>
             <w:tcBorders>
-              <w:top w:val="single" w:sz="8" w:space="0" w:color="000000"/>
-              <w:left w:val="single" w:sz="8" w:space="0" w:color="000000"/>
-              <w:bottom w:val="single" w:sz="8" w:space="0" w:color="000000"/>
-              <w:right w:val="single" w:sz="8" w:space="0" w:color="000000"/>
+              <w:top w:val="single" w:color="000000" w:sz="8" w:space="0"/>
+              <w:left w:val="single" w:color="000000" w:sz="8" w:space="0"/>
+              <w:bottom w:val="single" w:color="000000" w:sz="8" w:space="0"/>
+              <w:right w:val="single" w:color="000000" w:sz="8" w:space="0"/>
             </w:tcBorders>
             <w:shd w:val="clear" w:color="auto" w:fill="D9D9D9"/>
             <w:tcMar>
@@ -5803,7 +5829,7 @@
             <w:tcBorders>
               <w:top w:val="nil"/>
               <w:left w:val="nil"/>
-              <w:bottom w:val="single" w:sz="8" w:space="0" w:color="000000"/>
+              <w:bottom w:val="single" w:color="000000" w:sz="8" w:space="0"/>
               <w:right w:val="nil"/>
             </w:tcBorders>
             <w:tcMar>
@@ -5840,9 +5866,9 @@
             <w:gridSpan w:val="2"/>
             <w:tcBorders>
               <w:top w:val="nil"/>
-              <w:left w:val="single" w:sz="8" w:space="0" w:color="000000"/>
-              <w:bottom w:val="single" w:sz="8" w:space="0" w:color="000000"/>
-              <w:right w:val="single" w:sz="8" w:space="0" w:color="000000"/>
+              <w:left w:val="single" w:color="000000" w:sz="8" w:space="0"/>
+              <w:bottom w:val="single" w:color="000000" w:sz="8" w:space="0"/>
+              <w:right w:val="single" w:color="000000" w:sz="8" w:space="0"/>
             </w:tcBorders>
             <w:shd w:val="clear" w:color="auto" w:fill="FFFFFF"/>
             <w:tcMar>
@@ -5909,10 +5935,10 @@
           <w:tcPr>
             <w:tcW w:w="4922" w:type="dxa"/>
             <w:tcBorders>
-              <w:top w:val="single" w:sz="8" w:space="0" w:color="000000"/>
-              <w:left w:val="single" w:sz="8" w:space="0" w:color="000000"/>
-              <w:bottom w:val="single" w:sz="8" w:space="0" w:color="000000"/>
-              <w:right w:val="single" w:sz="8" w:space="0" w:color="000000"/>
+              <w:top w:val="single" w:color="000000" w:sz="8" w:space="0"/>
+              <w:left w:val="single" w:color="000000" w:sz="8" w:space="0"/>
+              <w:bottom w:val="single" w:color="000000" w:sz="8" w:space="0"/>
+              <w:right w:val="single" w:color="000000" w:sz="8" w:space="0"/>
             </w:tcBorders>
             <w:shd w:val="clear" w:color="auto" w:fill="D9D9D9"/>
             <w:tcMar>
@@ -5946,7 +5972,7 @@
             <w:tcBorders>
               <w:top w:val="nil"/>
               <w:left w:val="nil"/>
-              <w:bottom w:val="single" w:sz="8" w:space="0" w:color="000000"/>
+              <w:bottom w:val="single" w:color="000000" w:sz="8" w:space="0"/>
               <w:right w:val="nil"/>
             </w:tcBorders>
             <w:shd w:val="clear" w:color="auto" w:fill="auto"/>
@@ -5984,9 +6010,9 @@
             <w:gridSpan w:val="2"/>
             <w:tcBorders>
               <w:top w:val="nil"/>
-              <w:left w:val="single" w:sz="8" w:space="0" w:color="000000"/>
-              <w:bottom w:val="single" w:sz="8" w:space="0" w:color="000000"/>
-              <w:right w:val="single" w:sz="8" w:space="0" w:color="000000"/>
+              <w:left w:val="single" w:color="000000" w:sz="8" w:space="0"/>
+              <w:bottom w:val="single" w:color="000000" w:sz="8" w:space="0"/>
+              <w:right w:val="single" w:color="000000" w:sz="8" w:space="0"/>
             </w:tcBorders>
             <w:shd w:val="clear" w:color="auto" w:fill="FFFFFF"/>
             <w:tcMar>
@@ -6040,7 +6066,7 @@
           <w:rFonts w:ascii="Times New Roman" w:hAnsi="Times New Roman" w:cs="Times New Roman"/>
         </w:rPr>
       </w:pPr>
-      <w:bookmarkStart w:id="19" w:name="_1ia5kdmfmuo2" w:colFirst="0" w:colLast="0"/>
+      <w:bookmarkStart w:name="_1ia5kdmfmuo2" w:colFirst="0" w:colLast="0" w:id="19"/>
       <w:bookmarkEnd w:id="19"/>
       <w:r>
         <w:rPr>
@@ -6077,10 +6103,10 @@
           <w:tcPr>
             <w:tcW w:w="4091" w:type="dxa"/>
             <w:tcBorders>
-              <w:top w:val="single" w:sz="8" w:space="0" w:color="000000"/>
-              <w:left w:val="single" w:sz="8" w:space="0" w:color="000000"/>
-              <w:bottom w:val="single" w:sz="8" w:space="0" w:color="000000"/>
-              <w:right w:val="single" w:sz="8" w:space="0" w:color="000000"/>
+              <w:top w:val="single" w:color="000000" w:sz="8" w:space="0"/>
+              <w:left w:val="single" w:color="000000" w:sz="8" w:space="0"/>
+              <w:bottom w:val="single" w:color="000000" w:sz="8" w:space="0"/>
+              <w:right w:val="single" w:color="000000" w:sz="8" w:space="0"/>
             </w:tcBorders>
             <w:shd w:val="clear" w:color="auto" w:fill="D9D9D9"/>
             <w:tcMar>
@@ -6114,7 +6140,7 @@
             <w:tcBorders>
               <w:top w:val="nil"/>
               <w:left w:val="nil"/>
-              <w:bottom w:val="single" w:sz="8" w:space="0" w:color="000000"/>
+              <w:bottom w:val="single" w:color="000000" w:sz="8" w:space="0"/>
               <w:right w:val="nil"/>
             </w:tcBorders>
             <w:tcMar>
@@ -6151,9 +6177,9 @@
             <w:gridSpan w:val="2"/>
             <w:tcBorders>
               <w:top w:val="nil"/>
-              <w:left w:val="single" w:sz="8" w:space="0" w:color="000000"/>
-              <w:bottom w:val="single" w:sz="8" w:space="0" w:color="000000"/>
-              <w:right w:val="single" w:sz="8" w:space="0" w:color="000000"/>
+              <w:left w:val="single" w:color="000000" w:sz="8" w:space="0"/>
+              <w:bottom w:val="single" w:color="000000" w:sz="8" w:space="0"/>
+              <w:right w:val="single" w:color="000000" w:sz="8" w:space="0"/>
             </w:tcBorders>
             <w:shd w:val="clear" w:color="auto" w:fill="FFFFFF"/>
             <w:tcMar>
@@ -6220,10 +6246,10 @@
           <w:tcPr>
             <w:tcW w:w="4922" w:type="dxa"/>
             <w:tcBorders>
-              <w:top w:val="single" w:sz="8" w:space="0" w:color="000000"/>
-              <w:left w:val="single" w:sz="8" w:space="0" w:color="000000"/>
-              <w:bottom w:val="single" w:sz="8" w:space="0" w:color="000000"/>
-              <w:right w:val="single" w:sz="8" w:space="0" w:color="000000"/>
+              <w:top w:val="single" w:color="000000" w:sz="8" w:space="0"/>
+              <w:left w:val="single" w:color="000000" w:sz="8" w:space="0"/>
+              <w:bottom w:val="single" w:color="000000" w:sz="8" w:space="0"/>
+              <w:right w:val="single" w:color="000000" w:sz="8" w:space="0"/>
             </w:tcBorders>
             <w:shd w:val="clear" w:color="auto" w:fill="D9D9D9"/>
             <w:tcMar>
@@ -6257,7 +6283,7 @@
             <w:tcBorders>
               <w:top w:val="nil"/>
               <w:left w:val="nil"/>
-              <w:bottom w:val="single" w:sz="8" w:space="0" w:color="000000"/>
+              <w:bottom w:val="single" w:color="000000" w:sz="8" w:space="0"/>
               <w:right w:val="nil"/>
             </w:tcBorders>
             <w:shd w:val="clear" w:color="auto" w:fill="auto"/>
@@ -6295,9 +6321,9 @@
             <w:gridSpan w:val="2"/>
             <w:tcBorders>
               <w:top w:val="nil"/>
-              <w:left w:val="single" w:sz="8" w:space="0" w:color="000000"/>
-              <w:bottom w:val="single" w:sz="8" w:space="0" w:color="000000"/>
-              <w:right w:val="single" w:sz="8" w:space="0" w:color="000000"/>
+              <w:left w:val="single" w:color="000000" w:sz="8" w:space="0"/>
+              <w:bottom w:val="single" w:color="000000" w:sz="8" w:space="0"/>
+              <w:right w:val="single" w:color="000000" w:sz="8" w:space="0"/>
             </w:tcBorders>
             <w:shd w:val="clear" w:color="auto" w:fill="FFFFFF"/>
             <w:tcMar>
@@ -6326,7 +6352,7 @@
           <w:rFonts w:ascii="Times New Roman" w:hAnsi="Times New Roman" w:cs="Times New Roman"/>
         </w:rPr>
       </w:pPr>
-      <w:bookmarkStart w:id="20" w:name="_p23sg3hsy8ks" w:colFirst="0" w:colLast="0"/>
+      <w:bookmarkStart w:name="_p23sg3hsy8ks" w:colFirst="0" w:colLast="0" w:id="20"/>
       <w:bookmarkEnd w:id="20"/>
     </w:p>
     <w:p>
@@ -6357,7 +6383,7 @@
           <w:rFonts w:ascii="Times New Roman" w:hAnsi="Times New Roman" w:cs="Times New Roman"/>
         </w:rPr>
       </w:pPr>
-      <w:bookmarkStart w:id="21" w:name="_7w10eww7f8ie" w:colFirst="0" w:colLast="0"/>
+      <w:bookmarkStart w:name="_7w10eww7f8ie" w:colFirst="0" w:colLast="0" w:id="21"/>
       <w:bookmarkEnd w:id="21"/>
       <w:r>
         <w:rPr>
@@ -6394,10 +6420,10 @@
           <w:tcPr>
             <w:tcW w:w="4091" w:type="dxa"/>
             <w:tcBorders>
-              <w:top w:val="single" w:sz="8" w:space="0" w:color="000000"/>
-              <w:left w:val="single" w:sz="8" w:space="0" w:color="000000"/>
-              <w:bottom w:val="single" w:sz="8" w:space="0" w:color="000000"/>
-              <w:right w:val="single" w:sz="8" w:space="0" w:color="000000"/>
+              <w:top w:val="single" w:color="000000" w:sz="8" w:space="0"/>
+              <w:left w:val="single" w:color="000000" w:sz="8" w:space="0"/>
+              <w:bottom w:val="single" w:color="000000" w:sz="8" w:space="0"/>
+              <w:right w:val="single" w:color="000000" w:sz="8" w:space="0"/>
             </w:tcBorders>
             <w:shd w:val="clear" w:color="auto" w:fill="D9D9D9"/>
             <w:tcMar>
@@ -6431,7 +6457,7 @@
             <w:tcBorders>
               <w:top w:val="nil"/>
               <w:left w:val="nil"/>
-              <w:bottom w:val="single" w:sz="8" w:space="0" w:color="000000"/>
+              <w:bottom w:val="single" w:color="000000" w:sz="8" w:space="0"/>
               <w:right w:val="nil"/>
             </w:tcBorders>
             <w:tcMar>
@@ -6468,9 +6494,9 @@
             <w:gridSpan w:val="2"/>
             <w:tcBorders>
               <w:top w:val="nil"/>
-              <w:left w:val="single" w:sz="8" w:space="0" w:color="000000"/>
-              <w:bottom w:val="single" w:sz="8" w:space="0" w:color="000000"/>
-              <w:right w:val="single" w:sz="8" w:space="0" w:color="000000"/>
+              <w:left w:val="single" w:color="000000" w:sz="8" w:space="0"/>
+              <w:bottom w:val="single" w:color="000000" w:sz="8" w:space="0"/>
+              <w:right w:val="single" w:color="000000" w:sz="8" w:space="0"/>
             </w:tcBorders>
             <w:shd w:val="clear" w:color="auto" w:fill="FFFFFF"/>
             <w:tcMar>
@@ -6552,10 +6578,10 @@
           <w:tcPr>
             <w:tcW w:w="4922" w:type="dxa"/>
             <w:tcBorders>
-              <w:top w:val="single" w:sz="8" w:space="0" w:color="000000"/>
-              <w:left w:val="single" w:sz="8" w:space="0" w:color="000000"/>
-              <w:bottom w:val="single" w:sz="8" w:space="0" w:color="000000"/>
-              <w:right w:val="single" w:sz="8" w:space="0" w:color="000000"/>
+              <w:top w:val="single" w:color="000000" w:sz="8" w:space="0"/>
+              <w:left w:val="single" w:color="000000" w:sz="8" w:space="0"/>
+              <w:bottom w:val="single" w:color="000000" w:sz="8" w:space="0"/>
+              <w:right w:val="single" w:color="000000" w:sz="8" w:space="0"/>
             </w:tcBorders>
             <w:shd w:val="clear" w:color="auto" w:fill="D9D9D9"/>
             <w:tcMar>
@@ -6589,7 +6615,7 @@
             <w:tcBorders>
               <w:top w:val="nil"/>
               <w:left w:val="nil"/>
-              <w:bottom w:val="single" w:sz="8" w:space="0" w:color="000000"/>
+              <w:bottom w:val="single" w:color="000000" w:sz="8" w:space="0"/>
               <w:right w:val="nil"/>
             </w:tcBorders>
             <w:shd w:val="clear" w:color="auto" w:fill="auto"/>
@@ -6627,9 +6653,9 @@
             <w:gridSpan w:val="2"/>
             <w:tcBorders>
               <w:top w:val="nil"/>
-              <w:left w:val="single" w:sz="8" w:space="0" w:color="000000"/>
-              <w:bottom w:val="single" w:sz="8" w:space="0" w:color="000000"/>
-              <w:right w:val="single" w:sz="8" w:space="0" w:color="000000"/>
+              <w:left w:val="single" w:color="000000" w:sz="8" w:space="0"/>
+              <w:bottom w:val="single" w:color="000000" w:sz="8" w:space="0"/>
+              <w:right w:val="single" w:color="000000" w:sz="8" w:space="0"/>
             </w:tcBorders>
             <w:shd w:val="clear" w:color="auto" w:fill="FFFFFF"/>
             <w:tcMar>
@@ -6682,7 +6708,7 @@
           <w:rFonts w:ascii="Times New Roman" w:hAnsi="Times New Roman" w:cs="Times New Roman"/>
         </w:rPr>
       </w:pPr>
-      <w:bookmarkStart w:id="22" w:name="_1bs883fz00pj" w:colFirst="0" w:colLast="0"/>
+      <w:bookmarkStart w:name="_1bs883fz00pj" w:colFirst="0" w:colLast="0" w:id="22"/>
       <w:bookmarkEnd w:id="22"/>
       <w:r>
         <w:rPr>
@@ -7338,10 +7364,10 @@
           <w:tcPr>
             <w:tcW w:w="1260" w:type="dxa"/>
             <w:tcBorders>
-              <w:top w:val="single" w:sz="8" w:space="0" w:color="000000"/>
-              <w:left w:val="single" w:sz="8" w:space="0" w:color="000000"/>
-              <w:bottom w:val="single" w:sz="8" w:space="0" w:color="000000"/>
-              <w:right w:val="single" w:sz="8" w:space="0" w:color="000000"/>
+              <w:top w:val="single" w:color="000000" w:sz="8" w:space="0"/>
+              <w:left w:val="single" w:color="000000" w:sz="8" w:space="0"/>
+              <w:bottom w:val="single" w:color="000000" w:sz="8" w:space="0"/>
+              <w:right w:val="single" w:color="000000" w:sz="8" w:space="0"/>
             </w:tcBorders>
             <w:shd w:val="clear" w:color="auto" w:fill="EAEAEA"/>
             <w:tcMar>
@@ -7356,14 +7382,14 @@
               <w:spacing w:before="240" w:after="240"/>
               <w:jc w:val="center"/>
               <w:rPr>
-                <w:rFonts w:ascii="Times New Roman" w:eastAsia="Times New Roman" w:hAnsi="Times New Roman" w:cs="Times New Roman"/>
+                <w:rFonts w:ascii="Times New Roman" w:hAnsi="Times New Roman" w:eastAsia="Times New Roman" w:cs="Times New Roman"/>
                 <w:sz w:val="24"/>
                 <w:szCs w:val="24"/>
               </w:rPr>
             </w:pPr>
             <w:r>
               <w:rPr>
-                <w:rFonts w:ascii="Times New Roman" w:eastAsia="Times New Roman" w:hAnsi="Times New Roman" w:cs="Times New Roman"/>
+                <w:rFonts w:ascii="Times New Roman" w:hAnsi="Times New Roman" w:eastAsia="Times New Roman" w:cs="Times New Roman"/>
                 <w:sz w:val="24"/>
                 <w:szCs w:val="24"/>
               </w:rPr>
@@ -7375,14 +7401,14 @@
               <w:spacing w:before="240" w:after="240"/>
               <w:jc w:val="center"/>
               <w:rPr>
-                <w:rFonts w:ascii="Times New Roman" w:eastAsia="Times New Roman" w:hAnsi="Times New Roman" w:cs="Times New Roman"/>
+                <w:rFonts w:ascii="Times New Roman" w:hAnsi="Times New Roman" w:eastAsia="Times New Roman" w:cs="Times New Roman"/>
                 <w:sz w:val="24"/>
                 <w:szCs w:val="24"/>
               </w:rPr>
             </w:pPr>
             <w:r>
               <w:rPr>
-                <w:rFonts w:ascii="Times New Roman" w:eastAsia="Times New Roman" w:hAnsi="Times New Roman" w:cs="Times New Roman"/>
+                <w:rFonts w:ascii="Times New Roman" w:hAnsi="Times New Roman" w:eastAsia="Times New Roman" w:cs="Times New Roman"/>
                 <w:sz w:val="24"/>
                 <w:szCs w:val="24"/>
               </w:rPr>
@@ -7394,10 +7420,10 @@
           <w:tcPr>
             <w:tcW w:w="4350" w:type="dxa"/>
             <w:tcBorders>
-              <w:top w:val="single" w:sz="8" w:space="0" w:color="000000"/>
+              <w:top w:val="single" w:color="000000" w:sz="8" w:space="0"/>
               <w:left w:val="nil"/>
-              <w:bottom w:val="single" w:sz="8" w:space="0" w:color="000000"/>
-              <w:right w:val="single" w:sz="8" w:space="0" w:color="000000"/>
+              <w:bottom w:val="single" w:color="000000" w:sz="8" w:space="0"/>
+              <w:right w:val="single" w:color="000000" w:sz="8" w:space="0"/>
             </w:tcBorders>
             <w:tcMar>
               <w:top w:w="100" w:type="dxa"/>
@@ -7411,14 +7437,14 @@
               <w:spacing w:before="240" w:after="240"/>
               <w:jc w:val="center"/>
               <w:rPr>
-                <w:rFonts w:ascii="Times New Roman" w:eastAsia="Times New Roman" w:hAnsi="Times New Roman" w:cs="Times New Roman"/>
+                <w:rFonts w:ascii="Times New Roman" w:hAnsi="Times New Roman" w:eastAsia="Times New Roman" w:cs="Times New Roman"/>
                 <w:sz w:val="24"/>
                 <w:szCs w:val="24"/>
               </w:rPr>
             </w:pPr>
             <w:r>
               <w:rPr>
-                <w:rFonts w:ascii="Times New Roman" w:eastAsia="Times New Roman" w:hAnsi="Times New Roman" w:cs="Times New Roman"/>
+                <w:rFonts w:ascii="Times New Roman" w:hAnsi="Times New Roman" w:eastAsia="Times New Roman" w:cs="Times New Roman"/>
                 <w:sz w:val="24"/>
                 <w:szCs w:val="24"/>
               </w:rPr>
@@ -7430,10 +7456,10 @@
           <w:tcPr>
             <w:tcW w:w="1080" w:type="dxa"/>
             <w:tcBorders>
-              <w:top w:val="single" w:sz="8" w:space="0" w:color="000000"/>
+              <w:top w:val="single" w:color="000000" w:sz="8" w:space="0"/>
               <w:left w:val="nil"/>
-              <w:bottom w:val="single" w:sz="8" w:space="0" w:color="000000"/>
-              <w:right w:val="single" w:sz="8" w:space="0" w:color="000000"/>
+              <w:bottom w:val="single" w:color="000000" w:sz="8" w:space="0"/>
+              <w:right w:val="single" w:color="000000" w:sz="8" w:space="0"/>
             </w:tcBorders>
             <w:shd w:val="clear" w:color="auto" w:fill="EAEAEA"/>
             <w:tcMar>
@@ -7448,14 +7474,14 @@
               <w:spacing w:before="240" w:after="240"/>
               <w:jc w:val="center"/>
               <w:rPr>
-                <w:rFonts w:ascii="Times New Roman" w:eastAsia="Times New Roman" w:hAnsi="Times New Roman" w:cs="Times New Roman"/>
+                <w:rFonts w:ascii="Times New Roman" w:hAnsi="Times New Roman" w:eastAsia="Times New Roman" w:cs="Times New Roman"/>
                 <w:sz w:val="24"/>
                 <w:szCs w:val="24"/>
               </w:rPr>
             </w:pPr>
             <w:r>
               <w:rPr>
-                <w:rFonts w:ascii="Times New Roman" w:eastAsia="Times New Roman" w:hAnsi="Times New Roman" w:cs="Times New Roman"/>
+                <w:rFonts w:ascii="Times New Roman" w:hAnsi="Times New Roman" w:eastAsia="Times New Roman" w:cs="Times New Roman"/>
                 <w:sz w:val="24"/>
                 <w:szCs w:val="24"/>
               </w:rPr>
@@ -7467,10 +7493,10 @@
           <w:tcPr>
             <w:tcW w:w="2160" w:type="dxa"/>
             <w:tcBorders>
-              <w:top w:val="single" w:sz="8" w:space="0" w:color="000000"/>
+              <w:top w:val="single" w:color="000000" w:sz="8" w:space="0"/>
               <w:left w:val="nil"/>
-              <w:bottom w:val="single" w:sz="8" w:space="0" w:color="000000"/>
-              <w:right w:val="single" w:sz="8" w:space="0" w:color="000000"/>
+              <w:bottom w:val="single" w:color="000000" w:sz="8" w:space="0"/>
+              <w:right w:val="single" w:color="000000" w:sz="8" w:space="0"/>
             </w:tcBorders>
             <w:tcMar>
               <w:top w:w="100" w:type="dxa"/>
@@ -7484,7 +7510,7 @@
               <w:spacing w:before="240" w:after="240"/>
               <w:jc w:val="center"/>
               <w:rPr>
-                <w:rFonts w:ascii="Times New Roman" w:eastAsia="Times New Roman" w:hAnsi="Times New Roman" w:cs="Times New Roman"/>
+                <w:rFonts w:ascii="Times New Roman" w:hAnsi="Times New Roman" w:eastAsia="Times New Roman" w:cs="Times New Roman"/>
                 <w:sz w:val="24"/>
                 <w:szCs w:val="24"/>
               </w:rPr>
@@ -7501,9 +7527,9 @@
             <w:tcW w:w="1260" w:type="dxa"/>
             <w:tcBorders>
               <w:top w:val="nil"/>
-              <w:left w:val="single" w:sz="8" w:space="0" w:color="000000"/>
-              <w:bottom w:val="single" w:sz="8" w:space="0" w:color="000000"/>
-              <w:right w:val="single" w:sz="8" w:space="0" w:color="000000"/>
+              <w:left w:val="single" w:color="000000" w:sz="8" w:space="0"/>
+              <w:bottom w:val="single" w:color="000000" w:sz="8" w:space="0"/>
+              <w:right w:val="single" w:color="000000" w:sz="8" w:space="0"/>
             </w:tcBorders>
             <w:shd w:val="clear" w:color="auto" w:fill="EAEAEA"/>
             <w:tcMar>
@@ -7518,14 +7544,14 @@
               <w:spacing w:before="240" w:after="240"/>
               <w:jc w:val="center"/>
               <w:rPr>
-                <w:rFonts w:ascii="Times New Roman" w:eastAsia="Times New Roman" w:hAnsi="Times New Roman" w:cs="Times New Roman"/>
+                <w:rFonts w:ascii="Times New Roman" w:hAnsi="Times New Roman" w:eastAsia="Times New Roman" w:cs="Times New Roman"/>
                 <w:sz w:val="24"/>
                 <w:szCs w:val="24"/>
               </w:rPr>
             </w:pPr>
             <w:r>
               <w:rPr>
-                <w:rFonts w:ascii="Times New Roman" w:eastAsia="Times New Roman" w:hAnsi="Times New Roman" w:cs="Times New Roman"/>
+                <w:rFonts w:ascii="Times New Roman" w:hAnsi="Times New Roman" w:eastAsia="Times New Roman" w:cs="Times New Roman"/>
                 <w:sz w:val="24"/>
                 <w:szCs w:val="24"/>
               </w:rPr>
@@ -7540,8 +7566,8 @@
             <w:tcBorders>
               <w:top w:val="nil"/>
               <w:left w:val="nil"/>
-              <w:bottom w:val="single" w:sz="8" w:space="0" w:color="000000"/>
-              <w:right w:val="single" w:sz="8" w:space="0" w:color="000000"/>
+              <w:bottom w:val="single" w:color="000000" w:sz="8" w:space="0"/>
+              <w:right w:val="single" w:color="000000" w:sz="8" w:space="0"/>
             </w:tcBorders>
             <w:tcMar>
               <w:top w:w="100" w:type="dxa"/>
@@ -7555,7 +7581,7 @@
               <w:spacing w:before="240" w:after="240"/>
               <w:jc w:val="center"/>
               <w:rPr>
-                <w:rFonts w:ascii="Times New Roman" w:eastAsia="Times New Roman" w:hAnsi="Times New Roman" w:cs="Times New Roman"/>
+                <w:rFonts w:ascii="Times New Roman" w:hAnsi="Times New Roman" w:eastAsia="Times New Roman" w:cs="Times New Roman"/>
                 <w:sz w:val="24"/>
                 <w:szCs w:val="24"/>
               </w:rPr>
@@ -7572,9 +7598,9 @@
             <w:tcW w:w="1260" w:type="dxa"/>
             <w:tcBorders>
               <w:top w:val="nil"/>
-              <w:left w:val="single" w:sz="8" w:space="0" w:color="000000"/>
-              <w:bottom w:val="single" w:sz="8" w:space="0" w:color="000000"/>
-              <w:right w:val="single" w:sz="8" w:space="0" w:color="000000"/>
+              <w:left w:val="single" w:color="000000" w:sz="8" w:space="0"/>
+              <w:bottom w:val="single" w:color="000000" w:sz="8" w:space="0"/>
+              <w:right w:val="single" w:color="000000" w:sz="8" w:space="0"/>
             </w:tcBorders>
             <w:shd w:val="clear" w:color="auto" w:fill="EAEAEA"/>
             <w:tcMar>
@@ -7589,14 +7615,14 @@
               <w:spacing w:before="240" w:after="240"/>
               <w:jc w:val="center"/>
               <w:rPr>
-                <w:rFonts w:ascii="Times New Roman" w:eastAsia="Times New Roman" w:hAnsi="Times New Roman" w:cs="Times New Roman"/>
+                <w:rFonts w:ascii="Times New Roman" w:hAnsi="Times New Roman" w:eastAsia="Times New Roman" w:cs="Times New Roman"/>
                 <w:sz w:val="24"/>
                 <w:szCs w:val="24"/>
               </w:rPr>
             </w:pPr>
             <w:r>
               <w:rPr>
-                <w:rFonts w:ascii="Times New Roman" w:eastAsia="Times New Roman" w:hAnsi="Times New Roman" w:cs="Times New Roman"/>
+                <w:rFonts w:ascii="Times New Roman" w:hAnsi="Times New Roman" w:eastAsia="Times New Roman" w:cs="Times New Roman"/>
                 <w:sz w:val="24"/>
                 <w:szCs w:val="24"/>
               </w:rPr>
@@ -7611,8 +7637,8 @@
             <w:tcBorders>
               <w:top w:val="nil"/>
               <w:left w:val="nil"/>
-              <w:bottom w:val="single" w:sz="8" w:space="0" w:color="000000"/>
-              <w:right w:val="single" w:sz="8" w:space="0" w:color="000000"/>
+              <w:bottom w:val="single" w:color="000000" w:sz="8" w:space="0"/>
+              <w:right w:val="single" w:color="000000" w:sz="8" w:space="0"/>
             </w:tcBorders>
             <w:shd w:val="clear" w:color="auto" w:fill="auto"/>
             <w:tcMar>
@@ -7627,7 +7653,7 @@
               <w:spacing w:before="240" w:after="240"/>
               <w:jc w:val="center"/>
               <w:rPr>
-                <w:rFonts w:ascii="Times New Roman" w:eastAsia="Times New Roman" w:hAnsi="Times New Roman" w:cs="Times New Roman"/>
+                <w:rFonts w:ascii="Times New Roman" w:hAnsi="Times New Roman" w:eastAsia="Times New Roman" w:cs="Times New Roman"/>
                 <w:sz w:val="24"/>
                 <w:szCs w:val="24"/>
               </w:rPr>
@@ -7640,7 +7666,7 @@
       <w:pPr>
         <w:spacing w:before="240" w:after="240"/>
         <w:rPr>
-          <w:rFonts w:ascii="Times New Roman" w:eastAsia="Times New Roman" w:hAnsi="Times New Roman" w:cs="Times New Roman"/>
+          <w:rFonts w:ascii="Times New Roman" w:hAnsi="Times New Roman" w:eastAsia="Times New Roman" w:cs="Times New Roman"/>
           <w:b/>
           <w:sz w:val="28"/>
           <w:szCs w:val="28"/>
@@ -7648,7 +7674,7 @@
       </w:pPr>
     </w:p>
     <w:sectPr>
-      <w:pgSz w:w="12240" w:h="15840"/>
+      <w:pgSz w:w="12240" w:h="15840" w:orient="portrait"/>
       <w:pgMar w:top="1440" w:right="1440" w:bottom="1440" w:left="1440" w:header="720" w:footer="720" w:gutter="0"/>
       <w:cols w:space="720"/>
       <w:docGrid w:linePitch="299"/>
@@ -7983,7 +8009,7 @@
         <w:ind w:left="720" w:hanging="360"/>
       </w:pPr>
       <w:rPr>
-        <w:rFonts w:ascii="Symbol" w:hAnsi="Symbol" w:hint="default"/>
+        <w:rFonts w:hint="default" w:ascii="Symbol" w:hAnsi="Symbol"/>
       </w:rPr>
     </w:lvl>
     <w:lvl w:ilvl="1" w:tplc="04090003" w:tentative="1">
@@ -7995,7 +8021,7 @@
         <w:ind w:left="1440" w:hanging="360"/>
       </w:pPr>
       <w:rPr>
-        <w:rFonts w:ascii="Courier New" w:hAnsi="Courier New" w:hint="default"/>
+        <w:rFonts w:hint="default" w:ascii="Courier New" w:hAnsi="Courier New"/>
       </w:rPr>
     </w:lvl>
     <w:lvl w:ilvl="2" w:tplc="04090005" w:tentative="1">
@@ -8007,7 +8033,7 @@
         <w:ind w:left="2160" w:hanging="360"/>
       </w:pPr>
       <w:rPr>
-        <w:rFonts w:ascii="Wingdings" w:hAnsi="Wingdings" w:hint="default"/>
+        <w:rFonts w:hint="default" w:ascii="Wingdings" w:hAnsi="Wingdings"/>
       </w:rPr>
     </w:lvl>
     <w:lvl w:ilvl="3" w:tplc="04090001" w:tentative="1">
@@ -8019,7 +8045,7 @@
         <w:ind w:left="2880" w:hanging="360"/>
       </w:pPr>
       <w:rPr>
-        <w:rFonts w:ascii="Symbol" w:hAnsi="Symbol" w:hint="default"/>
+        <w:rFonts w:hint="default" w:ascii="Symbol" w:hAnsi="Symbol"/>
       </w:rPr>
     </w:lvl>
     <w:lvl w:ilvl="4" w:tplc="04090003" w:tentative="1">
@@ -8031,7 +8057,7 @@
         <w:ind w:left="3600" w:hanging="360"/>
       </w:pPr>
       <w:rPr>
-        <w:rFonts w:ascii="Courier New" w:hAnsi="Courier New" w:hint="default"/>
+        <w:rFonts w:hint="default" w:ascii="Courier New" w:hAnsi="Courier New"/>
       </w:rPr>
     </w:lvl>
     <w:lvl w:ilvl="5" w:tplc="04090005" w:tentative="1">
@@ -8043,7 +8069,7 @@
         <w:ind w:left="4320" w:hanging="360"/>
       </w:pPr>
       <w:rPr>
-        <w:rFonts w:ascii="Wingdings" w:hAnsi="Wingdings" w:hint="default"/>
+        <w:rFonts w:hint="default" w:ascii="Wingdings" w:hAnsi="Wingdings"/>
       </w:rPr>
     </w:lvl>
     <w:lvl w:ilvl="6" w:tplc="04090001" w:tentative="1">
@@ -8055,7 +8081,7 @@
         <w:ind w:left="5040" w:hanging="360"/>
       </w:pPr>
       <w:rPr>
-        <w:rFonts w:ascii="Symbol" w:hAnsi="Symbol" w:hint="default"/>
+        <w:rFonts w:hint="default" w:ascii="Symbol" w:hAnsi="Symbol"/>
       </w:rPr>
     </w:lvl>
     <w:lvl w:ilvl="7" w:tplc="04090003" w:tentative="1">
@@ -8067,7 +8093,7 @@
         <w:ind w:left="5760" w:hanging="360"/>
       </w:pPr>
       <w:rPr>
-        <w:rFonts w:ascii="Courier New" w:hAnsi="Courier New" w:hint="default"/>
+        <w:rFonts w:hint="default" w:ascii="Courier New" w:hAnsi="Courier New"/>
       </w:rPr>
     </w:lvl>
     <w:lvl w:ilvl="8" w:tplc="04090005" w:tentative="1">
@@ -8079,7 +8105,7 @@
         <w:ind w:left="6480" w:hanging="360"/>
       </w:pPr>
       <w:rPr>
-        <w:rFonts w:ascii="Wingdings" w:hAnsi="Wingdings" w:hint="default"/>
+        <w:rFonts w:hint="default" w:ascii="Wingdings" w:hAnsi="Wingdings"/>
       </w:rPr>
     </w:lvl>
   </w:abstractNum>
@@ -8548,7 +8574,7 @@
         <w:ind w:left="720" w:hanging="360"/>
       </w:pPr>
       <w:rPr>
-        <w:rFonts w:ascii="Symbol" w:hAnsi="Symbol" w:hint="default"/>
+        <w:rFonts w:hint="default" w:ascii="Symbol" w:hAnsi="Symbol"/>
         <w:strike w:val="0"/>
         <w:u w:val="none"/>
       </w:rPr>
@@ -8889,7 +8915,7 @@
         <w:ind w:left="840" w:hanging="360"/>
       </w:pPr>
       <w:rPr>
-        <w:rFonts w:ascii="Symbol" w:hAnsi="Symbol" w:hint="default"/>
+        <w:rFonts w:hint="default" w:ascii="Symbol" w:hAnsi="Symbol"/>
       </w:rPr>
     </w:lvl>
     <w:lvl w:ilvl="1" w:tplc="04090003" w:tentative="1">
@@ -8901,7 +8927,7 @@
         <w:ind w:left="1560" w:hanging="360"/>
       </w:pPr>
       <w:rPr>
-        <w:rFonts w:ascii="Courier New" w:hAnsi="Courier New" w:hint="default"/>
+        <w:rFonts w:hint="default" w:ascii="Courier New" w:hAnsi="Courier New"/>
       </w:rPr>
     </w:lvl>
     <w:lvl w:ilvl="2" w:tplc="04090005" w:tentative="1">
@@ -8913,7 +8939,7 @@
         <w:ind w:left="2280" w:hanging="360"/>
       </w:pPr>
       <w:rPr>
-        <w:rFonts w:ascii="Wingdings" w:hAnsi="Wingdings" w:hint="default"/>
+        <w:rFonts w:hint="default" w:ascii="Wingdings" w:hAnsi="Wingdings"/>
       </w:rPr>
     </w:lvl>
     <w:lvl w:ilvl="3" w:tplc="04090001" w:tentative="1">
@@ -8925,7 +8951,7 @@
         <w:ind w:left="3000" w:hanging="360"/>
       </w:pPr>
       <w:rPr>
-        <w:rFonts w:ascii="Symbol" w:hAnsi="Symbol" w:hint="default"/>
+        <w:rFonts w:hint="default" w:ascii="Symbol" w:hAnsi="Symbol"/>
       </w:rPr>
     </w:lvl>
     <w:lvl w:ilvl="4" w:tplc="04090003" w:tentative="1">
@@ -8937,7 +8963,7 @@
         <w:ind w:left="3720" w:hanging="360"/>
       </w:pPr>
       <w:rPr>
-        <w:rFonts w:ascii="Courier New" w:hAnsi="Courier New" w:hint="default"/>
+        <w:rFonts w:hint="default" w:ascii="Courier New" w:hAnsi="Courier New"/>
       </w:rPr>
     </w:lvl>
     <w:lvl w:ilvl="5" w:tplc="04090005" w:tentative="1">
@@ -8949,7 +8975,7 @@
         <w:ind w:left="4440" w:hanging="360"/>
       </w:pPr>
       <w:rPr>
-        <w:rFonts w:ascii="Wingdings" w:hAnsi="Wingdings" w:hint="default"/>
+        <w:rFonts w:hint="default" w:ascii="Wingdings" w:hAnsi="Wingdings"/>
       </w:rPr>
     </w:lvl>
     <w:lvl w:ilvl="6" w:tplc="04090001" w:tentative="1">
@@ -8961,7 +8987,7 @@
         <w:ind w:left="5160" w:hanging="360"/>
       </w:pPr>
       <w:rPr>
-        <w:rFonts w:ascii="Symbol" w:hAnsi="Symbol" w:hint="default"/>
+        <w:rFonts w:hint="default" w:ascii="Symbol" w:hAnsi="Symbol"/>
       </w:rPr>
     </w:lvl>
     <w:lvl w:ilvl="7" w:tplc="04090003" w:tentative="1">
@@ -8973,7 +8999,7 @@
         <w:ind w:left="5880" w:hanging="360"/>
       </w:pPr>
       <w:rPr>
-        <w:rFonts w:ascii="Courier New" w:hAnsi="Courier New" w:hint="default"/>
+        <w:rFonts w:hint="default" w:ascii="Courier New" w:hAnsi="Courier New"/>
       </w:rPr>
     </w:lvl>
     <w:lvl w:ilvl="8" w:tplc="04090005" w:tentative="1">
@@ -8985,7 +9011,7 @@
         <w:ind w:left="6600" w:hanging="360"/>
       </w:pPr>
       <w:rPr>
-        <w:rFonts w:ascii="Wingdings" w:hAnsi="Wingdings" w:hint="default"/>
+        <w:rFonts w:hint="default" w:ascii="Wingdings" w:hAnsi="Wingdings"/>
       </w:rPr>
     </w:lvl>
   </w:abstractNum>
@@ -9348,7 +9374,7 @@
   <w:docDefaults>
     <w:rPrDefault>
       <w:rPr>
-        <w:rFonts w:ascii="Arial" w:eastAsia="Arial" w:hAnsi="Arial" w:cs="Arial"/>
+        <w:rFonts w:ascii="Arial" w:hAnsi="Arial" w:eastAsia="Arial" w:cs="Arial"/>
         <w:sz w:val="22"/>
         <w:szCs w:val="22"/>
         <w:lang w:val="en" w:eastAsia="en-US" w:bidi="ar-SA"/>
@@ -9363,14 +9389,14 @@
   <w:latentStyles w:defLockedState="0" w:defUIPriority="99" w:defSemiHidden="0" w:defUnhideWhenUsed="0" w:defQFormat="0" w:count="376">
     <w:lsdException w:name="Normal" w:uiPriority="0" w:qFormat="1"/>
     <w:lsdException w:name="heading 1" w:uiPriority="9" w:qFormat="1"/>
-    <w:lsdException w:name="heading 2" w:semiHidden="1" w:uiPriority="9" w:unhideWhenUsed="1" w:qFormat="1"/>
-    <w:lsdException w:name="heading 3" w:semiHidden="1" w:uiPriority="9" w:unhideWhenUsed="1" w:qFormat="1"/>
-    <w:lsdException w:name="heading 4" w:semiHidden="1" w:uiPriority="9" w:unhideWhenUsed="1" w:qFormat="1"/>
-    <w:lsdException w:name="heading 5" w:semiHidden="1" w:uiPriority="9" w:unhideWhenUsed="1" w:qFormat="1"/>
-    <w:lsdException w:name="heading 6" w:semiHidden="1" w:uiPriority="9" w:unhideWhenUsed="1" w:qFormat="1"/>
-    <w:lsdException w:name="heading 7" w:semiHidden="1" w:uiPriority="9" w:unhideWhenUsed="1" w:qFormat="1"/>
-    <w:lsdException w:name="heading 8" w:semiHidden="1" w:uiPriority="9" w:unhideWhenUsed="1" w:qFormat="1"/>
-    <w:lsdException w:name="heading 9" w:semiHidden="1" w:uiPriority="9" w:unhideWhenUsed="1" w:qFormat="1"/>
+    <w:lsdException w:name="heading 2" w:uiPriority="9" w:semiHidden="1" w:unhideWhenUsed="1" w:qFormat="1"/>
+    <w:lsdException w:name="heading 3" w:uiPriority="9" w:semiHidden="1" w:unhideWhenUsed="1" w:qFormat="1"/>
+    <w:lsdException w:name="heading 4" w:uiPriority="9" w:semiHidden="1" w:unhideWhenUsed="1" w:qFormat="1"/>
+    <w:lsdException w:name="heading 5" w:uiPriority="9" w:semiHidden="1" w:unhideWhenUsed="1" w:qFormat="1"/>
+    <w:lsdException w:name="heading 6" w:uiPriority="9" w:semiHidden="1" w:unhideWhenUsed="1" w:qFormat="1"/>
+    <w:lsdException w:name="heading 7" w:uiPriority="9" w:semiHidden="1" w:unhideWhenUsed="1" w:qFormat="1"/>
+    <w:lsdException w:name="heading 8" w:uiPriority="9" w:semiHidden="1" w:unhideWhenUsed="1" w:qFormat="1"/>
+    <w:lsdException w:name="heading 9" w:uiPriority="9" w:semiHidden="1" w:unhideWhenUsed="1" w:qFormat="1"/>
     <w:lsdException w:name="index 1" w:semiHidden="1" w:unhideWhenUsed="1"/>
     <w:lsdException w:name="index 2" w:semiHidden="1" w:unhideWhenUsed="1"/>
     <w:lsdException w:name="index 3" w:semiHidden="1" w:unhideWhenUsed="1"/>
@@ -9380,22 +9406,22 @@
     <w:lsdException w:name="index 7" w:semiHidden="1" w:unhideWhenUsed="1"/>
     <w:lsdException w:name="index 8" w:semiHidden="1" w:unhideWhenUsed="1"/>
     <w:lsdException w:name="index 9" w:semiHidden="1" w:unhideWhenUsed="1"/>
-    <w:lsdException w:name="toc 1" w:semiHidden="1" w:uiPriority="39" w:unhideWhenUsed="1"/>
-    <w:lsdException w:name="toc 2" w:semiHidden="1" w:uiPriority="39" w:unhideWhenUsed="1"/>
-    <w:lsdException w:name="toc 3" w:semiHidden="1" w:uiPriority="39" w:unhideWhenUsed="1"/>
-    <w:lsdException w:name="toc 4" w:semiHidden="1" w:uiPriority="39" w:unhideWhenUsed="1"/>
-    <w:lsdException w:name="toc 5" w:semiHidden="1" w:uiPriority="39" w:unhideWhenUsed="1"/>
-    <w:lsdException w:name="toc 6" w:semiHidden="1" w:uiPriority="39" w:unhideWhenUsed="1"/>
-    <w:lsdException w:name="toc 7" w:semiHidden="1" w:uiPriority="39" w:unhideWhenUsed="1"/>
-    <w:lsdException w:name="toc 8" w:semiHidden="1" w:uiPriority="39" w:unhideWhenUsed="1"/>
-    <w:lsdException w:name="toc 9" w:semiHidden="1" w:uiPriority="39" w:unhideWhenUsed="1"/>
+    <w:lsdException w:name="toc 1" w:uiPriority="39" w:semiHidden="1" w:unhideWhenUsed="1"/>
+    <w:lsdException w:name="toc 2" w:uiPriority="39" w:semiHidden="1" w:unhideWhenUsed="1"/>
+    <w:lsdException w:name="toc 3" w:uiPriority="39" w:semiHidden="1" w:unhideWhenUsed="1"/>
+    <w:lsdException w:name="toc 4" w:uiPriority="39" w:semiHidden="1" w:unhideWhenUsed="1"/>
+    <w:lsdException w:name="toc 5" w:uiPriority="39" w:semiHidden="1" w:unhideWhenUsed="1"/>
+    <w:lsdException w:name="toc 6" w:uiPriority="39" w:semiHidden="1" w:unhideWhenUsed="1"/>
+    <w:lsdException w:name="toc 7" w:uiPriority="39" w:semiHidden="1" w:unhideWhenUsed="1"/>
+    <w:lsdException w:name="toc 8" w:uiPriority="39" w:semiHidden="1" w:unhideWhenUsed="1"/>
+    <w:lsdException w:name="toc 9" w:uiPriority="39" w:semiHidden="1" w:unhideWhenUsed="1"/>
     <w:lsdException w:name="Normal Indent" w:semiHidden="1" w:unhideWhenUsed="1"/>
     <w:lsdException w:name="footnote text" w:semiHidden="1" w:unhideWhenUsed="1"/>
     <w:lsdException w:name="annotation text" w:semiHidden="1" w:unhideWhenUsed="1"/>
     <w:lsdException w:name="header" w:semiHidden="1" w:unhideWhenUsed="1"/>
     <w:lsdException w:name="footer" w:semiHidden="1" w:unhideWhenUsed="1"/>
     <w:lsdException w:name="index heading" w:semiHidden="1" w:unhideWhenUsed="1"/>
-    <w:lsdException w:name="caption" w:semiHidden="1" w:uiPriority="35" w:unhideWhenUsed="1" w:qFormat="1"/>
+    <w:lsdException w:name="caption" w:uiPriority="35" w:semiHidden="1" w:unhideWhenUsed="1" w:qFormat="1"/>
     <w:lsdException w:name="table of figures" w:semiHidden="1" w:unhideWhenUsed="1"/>
     <w:lsdException w:name="envelope address" w:semiHidden="1" w:unhideWhenUsed="1"/>
     <w:lsdException w:name="envelope return" w:semiHidden="1" w:unhideWhenUsed="1"/>
@@ -9426,8 +9452,8 @@
     <w:lsdException w:name="Title" w:uiPriority="10" w:qFormat="1"/>
     <w:lsdException w:name="Closing" w:semiHidden="1" w:unhideWhenUsed="1"/>
     <w:lsdException w:name="Signature" w:semiHidden="1" w:unhideWhenUsed="1"/>
-    <w:lsdException w:name="Default Paragraph Font" w:semiHidden="1" w:uiPriority="1" w:unhideWhenUsed="1"/>
-    <w:lsdException w:name="Body Text" w:semiHidden="1" w:uiPriority="1" w:unhideWhenUsed="1" w:qFormat="1"/>
+    <w:lsdException w:name="Default Paragraph Font" w:uiPriority="1" w:semiHidden="1" w:unhideWhenUsed="1"/>
+    <w:lsdException w:name="Body Text" w:uiPriority="1" w:semiHidden="1" w:unhideWhenUsed="1" w:qFormat="1"/>
     <w:lsdException w:name="Body Text Indent" w:semiHidden="1" w:unhideWhenUsed="1"/>
     <w:lsdException w:name="List Continue" w:semiHidden="1" w:unhideWhenUsed="1"/>
     <w:lsdException w:name="List Continue 2" w:semiHidden="1" w:unhideWhenUsed="1"/>
@@ -9626,8 +9652,8 @@
     <w:lsdException w:name="Subtle Reference" w:uiPriority="31" w:qFormat="1"/>
     <w:lsdException w:name="Intense Reference" w:uiPriority="32" w:qFormat="1"/>
     <w:lsdException w:name="Book Title" w:uiPriority="33" w:qFormat="1"/>
-    <w:lsdException w:name="Bibliography" w:semiHidden="1" w:uiPriority="37" w:unhideWhenUsed="1"/>
-    <w:lsdException w:name="TOC Heading" w:semiHidden="1" w:uiPriority="39" w:unhideWhenUsed="1" w:qFormat="1"/>
+    <w:lsdException w:name="Bibliography" w:uiPriority="37" w:semiHidden="1" w:unhideWhenUsed="1"/>
+    <w:lsdException w:name="TOC Heading" w:uiPriority="39" w:semiHidden="1" w:unhideWhenUsed="1" w:qFormat="1"/>
     <w:lsdException w:name="Plain Table 1" w:uiPriority="41"/>
     <w:lsdException w:name="Plain Table 2" w:uiPriority="42"/>
     <w:lsdException w:name="Plain Table 3" w:uiPriority="43"/>
@@ -9738,7 +9764,7 @@
     <w:lsdException w:name="Unresolved Mention" w:semiHidden="1" w:unhideWhenUsed="1"/>
     <w:lsdException w:name="Smart Link" w:semiHidden="1" w:unhideWhenUsed="1"/>
   </w:latentStyles>
-  <w:style w:type="paragraph" w:default="1" w:styleId="Normal">
+  <w:style w:type="paragraph" w:styleId="Normal" w:default="1">
     <w:name w:val="Normal"/>
     <w:qFormat/>
   </w:style>
@@ -9853,13 +9879,13 @@
       <w:color w:val="666666"/>
     </w:rPr>
   </w:style>
-  <w:style w:type="character" w:default="1" w:styleId="DefaultParagraphFont">
+  <w:style w:type="character" w:styleId="DefaultParagraphFont" w:default="1">
     <w:name w:val="Default Paragraph Font"/>
     <w:uiPriority w:val="1"/>
     <w:semiHidden/>
     <w:unhideWhenUsed/>
   </w:style>
-  <w:style w:type="table" w:default="1" w:styleId="TableNormal">
+  <w:style w:type="table" w:styleId="TableNormal" w:default="1">
     <w:name w:val="Normal Table"/>
     <w:uiPriority w:val="99"/>
     <w:semiHidden/>
@@ -9874,7 +9900,7 @@
       </w:tblCellMar>
     </w:tblPr>
   </w:style>
-  <w:style w:type="numbering" w:default="1" w:styleId="NoList">
+  <w:style w:type="numbering" w:styleId="NoList" w:default="1">
     <w:name w:val="No List"/>
     <w:uiPriority w:val="99"/>
     <w:semiHidden/>
@@ -9914,7 +9940,7 @@
       <w:szCs w:val="30"/>
     </w:rPr>
   </w:style>
-  <w:style w:type="table" w:customStyle="1" w:styleId="a">
+  <w:style w:type="table" w:styleId="a" w:customStyle="1">
     <w:basedOn w:val="TableNormal"/>
     <w:tblPr>
       <w:tblStyleRowBandSize w:val="1"/>
@@ -9927,7 +9953,7 @@
       </w:tblCellMar>
     </w:tblPr>
   </w:style>
-  <w:style w:type="table" w:customStyle="1" w:styleId="a0">
+  <w:style w:type="table" w:styleId="a0" w:customStyle="1">
     <w:basedOn w:val="TableNormal"/>
     <w:tblPr>
       <w:tblStyleRowBandSize w:val="1"/>
@@ -9940,7 +9966,7 @@
       </w:tblCellMar>
     </w:tblPr>
   </w:style>
-  <w:style w:type="table" w:customStyle="1" w:styleId="a1">
+  <w:style w:type="table" w:styleId="a1" w:customStyle="1">
     <w:basedOn w:val="TableNormal"/>
     <w:tblPr>
       <w:tblStyleRowBandSize w:val="1"/>
@@ -9953,7 +9979,7 @@
       </w:tblCellMar>
     </w:tblPr>
   </w:style>
-  <w:style w:type="table" w:customStyle="1" w:styleId="a2">
+  <w:style w:type="table" w:styleId="a2" w:customStyle="1">
     <w:basedOn w:val="TableNormal"/>
     <w:tblPr>
       <w:tblStyleRowBandSize w:val="1"/>
@@ -9966,7 +9992,7 @@
       </w:tblCellMar>
     </w:tblPr>
   </w:style>
-  <w:style w:type="table" w:customStyle="1" w:styleId="a3">
+  <w:style w:type="table" w:styleId="a3" w:customStyle="1">
     <w:basedOn w:val="TableNormal"/>
     <w:tblPr>
       <w:tblStyleRowBandSize w:val="1"/>
@@ -9979,7 +10005,7 @@
       </w:tblCellMar>
     </w:tblPr>
   </w:style>
-  <w:style w:type="table" w:customStyle="1" w:styleId="a4">
+  <w:style w:type="table" w:styleId="a4" w:customStyle="1">
     <w:basedOn w:val="TableNormal"/>
     <w:tblPr>
       <w:tblStyleRowBandSize w:val="1"/>
@@ -9992,7 +10018,7 @@
       </w:tblCellMar>
     </w:tblPr>
   </w:style>
-  <w:style w:type="table" w:customStyle="1" w:styleId="a5">
+  <w:style w:type="table" w:styleId="a5" w:customStyle="1">
     <w:basedOn w:val="TableNormal"/>
     <w:tblPr>
       <w:tblStyleRowBandSize w:val="1"/>
@@ -10005,7 +10031,7 @@
       </w:tblCellMar>
     </w:tblPr>
   </w:style>
-  <w:style w:type="table" w:customStyle="1" w:styleId="a6">
+  <w:style w:type="table" w:styleId="a6" w:customStyle="1">
     <w:basedOn w:val="TableNormal"/>
     <w:tblPr>
       <w:tblStyleRowBandSize w:val="1"/>
@@ -10018,7 +10044,7 @@
       </w:tblCellMar>
     </w:tblPr>
   </w:style>
-  <w:style w:type="table" w:customStyle="1" w:styleId="a7">
+  <w:style w:type="table" w:styleId="a7" w:customStyle="1">
     <w:basedOn w:val="TableNormal"/>
     <w:tblPr>
       <w:tblStyleRowBandSize w:val="1"/>
@@ -10031,7 +10057,7 @@
       </w:tblCellMar>
     </w:tblPr>
   </w:style>
-  <w:style w:type="table" w:customStyle="1" w:styleId="a8">
+  <w:style w:type="table" w:styleId="a8" w:customStyle="1">
     <w:basedOn w:val="TableNormal"/>
     <w:tblPr>
       <w:tblStyleRowBandSize w:val="1"/>
@@ -10044,7 +10070,7 @@
       </w:tblCellMar>
     </w:tblPr>
   </w:style>
-  <w:style w:type="table" w:customStyle="1" w:styleId="a9">
+  <w:style w:type="table" w:styleId="a9" w:customStyle="1">
     <w:basedOn w:val="TableNormal"/>
     <w:tblPr>
       <w:tblStyleRowBandSize w:val="1"/>
@@ -10057,7 +10083,7 @@
       </w:tblCellMar>
     </w:tblPr>
   </w:style>
-  <w:style w:type="table" w:customStyle="1" w:styleId="aa">
+  <w:style w:type="table" w:styleId="aa" w:customStyle="1">
     <w:basedOn w:val="TableNormal"/>
     <w:tblPr>
       <w:tblStyleRowBandSize w:val="1"/>
@@ -10084,7 +10110,7 @@
       <w:szCs w:val="20"/>
     </w:rPr>
   </w:style>
-  <w:style w:type="character" w:customStyle="1" w:styleId="CommentTextChar">
+  <w:style w:type="character" w:styleId="CommentTextChar" w:customStyle="1">
     <w:name w:val="Comment Text Char"/>
     <w:basedOn w:val="DefaultParagraphFont"/>
     <w:link w:val="CommentText"/>
@@ -10120,7 +10146,7 @@
       <w:spacing w:line="240" w:lineRule="auto"/>
     </w:pPr>
   </w:style>
-  <w:style w:type="character" w:customStyle="1" w:styleId="HeaderChar">
+  <w:style w:type="character" w:styleId="HeaderChar" w:customStyle="1">
     <w:name w:val="Header Char"/>
     <w:basedOn w:val="DefaultParagraphFont"/>
     <w:link w:val="Header"/>
@@ -10142,14 +10168,14 @@
       <w:spacing w:line="240" w:lineRule="auto"/>
     </w:pPr>
   </w:style>
-  <w:style w:type="character" w:customStyle="1" w:styleId="FooterChar">
+  <w:style w:type="character" w:styleId="FooterChar" w:customStyle="1">
     <w:name w:val="Footer Char"/>
     <w:basedOn w:val="DefaultParagraphFont"/>
     <w:link w:val="Footer"/>
     <w:uiPriority w:val="99"/>
     <w:rsid w:val="00E57268"/>
   </w:style>
-  <w:style w:type="character" w:customStyle="1" w:styleId="TitleChar">
+  <w:style w:type="character" w:styleId="TitleChar" w:customStyle="1">
     <w:name w:val="Title Char"/>
     <w:basedOn w:val="DefaultParagraphFont"/>
     <w:link w:val="Title"/>
@@ -10174,7 +10200,7 @@
       <w:bCs/>
     </w:rPr>
   </w:style>
-  <w:style w:type="character" w:customStyle="1" w:styleId="CommentSubjectChar">
+  <w:style w:type="character" w:styleId="CommentSubjectChar" w:customStyle="1">
     <w:name w:val="Comment Subject Char"/>
     <w:basedOn w:val="CommentTextChar"/>
     <w:link w:val="CommentSubject"/>
@@ -10249,7 +10275,7 @@
       <w:lang w:val="en-US"/>
     </w:rPr>
   </w:style>
-  <w:style w:type="character" w:customStyle="1" w:styleId="BodyTextChar">
+  <w:style w:type="character" w:styleId="BodyTextChar" w:customStyle="1">
     <w:name w:val="Body Text Char"/>
     <w:basedOn w:val="DefaultParagraphFont"/>
     <w:link w:val="BodyText"/>

</xml_diff>